<commit_message>
Nieuwe vragen voor interview
</commit_message>
<xml_diff>
--- a/1.1 Stelt de vraag enof de informatiebehoefte vast/Interview vragen.docx
+++ b/1.1 Stelt de vraag enof de informatiebehoefte vast/Interview vragen.docx
@@ -4,28 +4,27 @@
   <w:body>
     <w:sdt>
       <w:sdtPr>
+        <w:rPr>
+          <w:rFonts w:asciiTheme="majorHAnsi" w:eastAsiaTheme="majorEastAsia" w:hAnsiTheme="majorHAnsi" w:cstheme="majorBidi"/>
+          <w:color w:val="2E74B5" w:themeColor="accent1" w:themeShade="BF"/>
+          <w:sz w:val="32"/>
+          <w:szCs w:val="32"/>
+        </w:rPr>
         <w:id w:val="1674217233"/>
         <w:docPartObj>
           <w:docPartGallery w:val="Cover Pages"/>
           <w:docPartUnique/>
         </w:docPartObj>
       </w:sdtPr>
-      <w:sdtEndPr>
-        <w:rPr>
-          <w:rFonts w:asciiTheme="majorHAnsi" w:eastAsiaTheme="majorEastAsia" w:hAnsiTheme="majorHAnsi" w:cstheme="majorBidi"/>
-          <w:color w:val="2E74B5" w:themeColor="accent1" w:themeShade="BF"/>
-          <w:sz w:val="32"/>
-          <w:szCs w:val="32"/>
-        </w:rPr>
-      </w:sdtEndPr>
+      <w:sdtEndPr/>
       <w:sdtContent>
         <w:p/>
+        <w:bookmarkStart w:id="0" w:name="_Toc478981891"/>
         <w:p>
           <w:pPr>
             <w:pStyle w:val="Kop1"/>
             <w:jc w:val="center"/>
           </w:pPr>
-          <w:bookmarkStart w:id="0" w:name="_Toc478981891"/>
           <w:r>
             <w:rPr>
               <w:noProof/>
@@ -3634,28 +3633,189 @@
           <w:szCs w:val="24"/>
         </w:rPr>
       </w:pPr>
+    </w:p>
+    <w:p>
+      <w:pPr>
+        <w:pStyle w:val="Geenafstand"/>
+        <w:rPr>
+          <w:rFonts w:ascii="Arial" w:hAnsi="Arial" w:cs="Arial"/>
+          <w:b/>
+          <w:sz w:val="24"/>
+          <w:szCs w:val="24"/>
+        </w:rPr>
+      </w:pPr>
+      <w:r>
+        <w:rPr>
+          <w:rFonts w:ascii="Arial" w:hAnsi="Arial" w:cs="Arial"/>
+          <w:b/>
+          <w:sz w:val="24"/>
+          <w:szCs w:val="24"/>
+        </w:rPr>
+        <w:t>Welke gegevens van een kind moeten er in de app komen?</w:t>
+      </w:r>
+    </w:p>
+    <w:p>
+      <w:pPr>
+        <w:pStyle w:val="Geenafstand"/>
+        <w:rPr>
+          <w:rFonts w:ascii="Arial" w:hAnsi="Arial" w:cs="Arial"/>
+          <w:b/>
+          <w:sz w:val="24"/>
+          <w:szCs w:val="24"/>
+        </w:rPr>
+      </w:pPr>
+    </w:p>
+    <w:p>
+      <w:pPr>
+        <w:pStyle w:val="Geenafstand"/>
+        <w:rPr>
+          <w:rFonts w:ascii="Arial" w:hAnsi="Arial" w:cs="Arial"/>
+          <w:b/>
+          <w:sz w:val="24"/>
+          <w:szCs w:val="24"/>
+        </w:rPr>
+      </w:pPr>
+    </w:p>
+    <w:p>
+      <w:pPr>
+        <w:pStyle w:val="Geenafstand"/>
+        <w:rPr>
+          <w:rFonts w:ascii="Arial" w:hAnsi="Arial" w:cs="Arial"/>
+          <w:b/>
+          <w:sz w:val="24"/>
+          <w:szCs w:val="24"/>
+        </w:rPr>
+      </w:pPr>
+    </w:p>
+    <w:p>
+      <w:pPr>
+        <w:pStyle w:val="Geenafstand"/>
+        <w:rPr>
+          <w:rFonts w:ascii="Arial" w:hAnsi="Arial" w:cs="Arial"/>
+          <w:b/>
+          <w:sz w:val="24"/>
+          <w:szCs w:val="24"/>
+        </w:rPr>
+      </w:pPr>
+      <w:r>
+        <w:rPr>
+          <w:rFonts w:ascii="Arial" w:hAnsi="Arial" w:cs="Arial"/>
+          <w:b/>
+          <w:sz w:val="24"/>
+          <w:szCs w:val="24"/>
+        </w:rPr>
+        <w:t>Moet er een apart account komen om de dagen in te plannen en de accounts aan te maken?</w:t>
+      </w:r>
+    </w:p>
+    <w:p>
+      <w:pPr>
+        <w:pStyle w:val="Geenafstand"/>
+        <w:rPr>
+          <w:rFonts w:ascii="Arial" w:hAnsi="Arial" w:cs="Arial"/>
+          <w:b/>
+          <w:sz w:val="24"/>
+          <w:szCs w:val="24"/>
+        </w:rPr>
+      </w:pPr>
+    </w:p>
+    <w:p>
+      <w:pPr>
+        <w:pStyle w:val="Geenafstand"/>
+        <w:rPr>
+          <w:rFonts w:ascii="Arial" w:hAnsi="Arial" w:cs="Arial"/>
+          <w:b/>
+          <w:sz w:val="24"/>
+          <w:szCs w:val="24"/>
+        </w:rPr>
+      </w:pPr>
+    </w:p>
+    <w:p>
+      <w:pPr>
+        <w:pStyle w:val="Geenafstand"/>
+        <w:rPr>
+          <w:rFonts w:ascii="Arial" w:hAnsi="Arial" w:cs="Arial"/>
+          <w:b/>
+          <w:sz w:val="24"/>
+          <w:szCs w:val="24"/>
+        </w:rPr>
+      </w:pPr>
+    </w:p>
+    <w:p>
+      <w:pPr>
+        <w:pStyle w:val="Geenafstand"/>
+        <w:rPr>
+          <w:rFonts w:ascii="Arial" w:hAnsi="Arial" w:cs="Arial"/>
+          <w:b/>
+          <w:sz w:val="24"/>
+          <w:szCs w:val="24"/>
+        </w:rPr>
+      </w:pPr>
+    </w:p>
+    <w:p>
+      <w:pPr>
+        <w:pStyle w:val="Geenafstand"/>
+        <w:rPr>
+          <w:rFonts w:ascii="Arial" w:hAnsi="Arial" w:cs="Arial"/>
+          <w:b/>
+          <w:sz w:val="24"/>
+          <w:szCs w:val="24"/>
+        </w:rPr>
+      </w:pPr>
+      <w:r>
+        <w:rPr>
+          <w:rFonts w:ascii="Arial" w:hAnsi="Arial" w:cs="Arial"/>
+          <w:b/>
+          <w:sz w:val="24"/>
+          <w:szCs w:val="24"/>
+        </w:rPr>
+        <w:t xml:space="preserve">Moeten de foto’s van de kinderen geüpload worden of moet er een mogelijk zijn om de camera in de app te openen? </w:t>
+      </w:r>
+    </w:p>
+    <w:p>
+      <w:pPr>
+        <w:pStyle w:val="Geenafstand"/>
+        <w:rPr>
+          <w:rFonts w:ascii="Arial" w:hAnsi="Arial" w:cs="Arial"/>
+          <w:b/>
+          <w:sz w:val="24"/>
+          <w:szCs w:val="24"/>
+        </w:rPr>
+      </w:pPr>
+    </w:p>
+    <w:p>
+      <w:pPr>
+        <w:pStyle w:val="Geenafstand"/>
+        <w:rPr>
+          <w:rFonts w:ascii="Arial" w:hAnsi="Arial" w:cs="Arial"/>
+          <w:b/>
+          <w:sz w:val="24"/>
+          <w:szCs w:val="24"/>
+        </w:rPr>
+      </w:pPr>
+    </w:p>
+    <w:p>
+      <w:pPr>
+        <w:pStyle w:val="Geenafstand"/>
+        <w:rPr>
+          <w:rFonts w:ascii="Arial" w:hAnsi="Arial" w:cs="Arial"/>
+          <w:b/>
+          <w:sz w:val="24"/>
+          <w:szCs w:val="24"/>
+        </w:rPr>
+      </w:pPr>
+    </w:p>
+    <w:p>
+      <w:pPr>
+        <w:pStyle w:val="Geenafstand"/>
+        <w:rPr>
+          <w:rFonts w:ascii="Arial" w:hAnsi="Arial" w:cs="Arial"/>
+          <w:b/>
+          <w:sz w:val="24"/>
+          <w:szCs w:val="24"/>
+        </w:rPr>
+      </w:pPr>
       <w:bookmarkStart w:id="4" w:name="_GoBack"/>
       <w:bookmarkEnd w:id="4"/>
-    </w:p>
-    <w:p>
-      <w:pPr>
-        <w:pStyle w:val="Geenafstand"/>
-        <w:rPr>
-          <w:rFonts w:ascii="Arial" w:hAnsi="Arial" w:cs="Arial"/>
-          <w:b/>
-          <w:sz w:val="24"/>
-          <w:szCs w:val="24"/>
-        </w:rPr>
-      </w:pPr>
-      <w:r>
-        <w:rPr>
-          <w:rFonts w:ascii="Arial" w:hAnsi="Arial" w:cs="Arial"/>
-          <w:b/>
-          <w:sz w:val="24"/>
-          <w:szCs w:val="24"/>
-        </w:rPr>
-        <w:t xml:space="preserve"> </w:t>
-      </w:r>
     </w:p>
     <w:sectPr>
       <w:footerReference w:type="default" r:id="rId11"/>
@@ -3725,7 +3885,7 @@
           <w:rPr>
             <w:noProof/>
           </w:rPr>
-          <w:t>4</w:t>
+          <w:t>3</w:t>
         </w:r>
         <w:r>
           <w:fldChar w:fldCharType="end"/>
@@ -3889,6 +4049,7 @@
     <w:lsdException w:name="HTML Sample" w:semiHidden="1" w:unhideWhenUsed="1"/>
     <w:lsdException w:name="HTML Typewriter" w:semiHidden="1" w:unhideWhenUsed="1"/>
     <w:lsdException w:name="HTML Variable" w:semiHidden="1" w:unhideWhenUsed="1"/>
+    <w:lsdException w:name="Normal Table" w:semiHidden="1" w:unhideWhenUsed="1"/>
     <w:lsdException w:name="annotation subject" w:semiHidden="1" w:unhideWhenUsed="1"/>
     <w:lsdException w:name="No List" w:semiHidden="1" w:unhideWhenUsed="1"/>
     <w:lsdException w:name="Outline List 1" w:semiHidden="1" w:unhideWhenUsed="1"/>
@@ -3933,6 +4094,7 @@
     <w:lsdException w:name="Table Professional" w:semiHidden="1" w:unhideWhenUsed="1"/>
     <w:lsdException w:name="Table Subtle 1" w:semiHidden="1" w:unhideWhenUsed="1"/>
     <w:lsdException w:name="Table Subtle 2" w:semiHidden="1" w:unhideWhenUsed="1"/>
+    <w:lsdException w:name="Table Web 1" w:semiHidden="1" w:unhideWhenUsed="1"/>
     <w:lsdException w:name="Table Web 2" w:semiHidden="1" w:unhideWhenUsed="1"/>
     <w:lsdException w:name="Table Web 3" w:semiHidden="1" w:unhideWhenUsed="1"/>
     <w:lsdException w:name="Balloon Text" w:semiHidden="1" w:unhideWhenUsed="1"/>
@@ -4651,7 +4813,7 @@
 </file>
 
 <file path=customXml/itemProps2.xml><?xml version="1.0" encoding="utf-8"?>
-<ds:datastoreItem xmlns:ds="http://schemas.openxmlformats.org/officeDocument/2006/customXml" ds:itemID="{DF52D770-A8CD-4DE7-8691-CA4B0CA40057}">
+<ds:datastoreItem xmlns:ds="http://schemas.openxmlformats.org/officeDocument/2006/customXml" ds:itemID="{3E116178-E8D4-460C-B740-EDABA06F8491}">
   <ds:schemaRefs>
     <ds:schemaRef ds:uri="http://schemas.openxmlformats.org/officeDocument/2006/bibliography"/>
   </ds:schemaRefs>

</xml_diff>

<commit_message>
added questions and blank phones
</commit_message>
<xml_diff>
--- a/1.1 Stelt de vraag enof de informatiebehoefte vast/Interview vragen.docx
+++ b/1.1 Stelt de vraag enof de informatiebehoefte vast/Interview vragen.docx
@@ -3814,6 +3814,110 @@
           <w:szCs w:val="24"/>
         </w:rPr>
       </w:pPr>
+      <w:r>
+        <w:rPr>
+          <w:rFonts w:ascii="Arial" w:hAnsi="Arial" w:cs="Arial"/>
+          <w:b/>
+          <w:sz w:val="24"/>
+          <w:szCs w:val="24"/>
+        </w:rPr>
+        <w:t>Moet er een mogelijkheid zijn om bij een kind aan te geven of hij eerder weg ging dan de eindtijd.</w:t>
+      </w:r>
+    </w:p>
+    <w:p>
+      <w:pPr>
+        <w:pStyle w:val="Geenafstand"/>
+        <w:rPr>
+          <w:rFonts w:ascii="Arial" w:hAnsi="Arial" w:cs="Arial"/>
+          <w:b/>
+          <w:sz w:val="24"/>
+          <w:szCs w:val="24"/>
+        </w:rPr>
+      </w:pPr>
+    </w:p>
+    <w:p>
+      <w:pPr>
+        <w:pStyle w:val="Geenafstand"/>
+        <w:rPr>
+          <w:rFonts w:ascii="Arial" w:hAnsi="Arial" w:cs="Arial"/>
+          <w:b/>
+          <w:sz w:val="24"/>
+          <w:szCs w:val="24"/>
+        </w:rPr>
+      </w:pPr>
+    </w:p>
+    <w:p>
+      <w:pPr>
+        <w:pStyle w:val="Geenafstand"/>
+        <w:rPr>
+          <w:rFonts w:ascii="Arial" w:hAnsi="Arial" w:cs="Arial"/>
+          <w:b/>
+          <w:sz w:val="24"/>
+          <w:szCs w:val="24"/>
+        </w:rPr>
+      </w:pPr>
+    </w:p>
+    <w:p>
+      <w:pPr>
+        <w:pStyle w:val="Geenafstand"/>
+        <w:rPr>
+          <w:rFonts w:ascii="Arial" w:hAnsi="Arial" w:cs="Arial"/>
+          <w:b/>
+          <w:sz w:val="24"/>
+          <w:szCs w:val="24"/>
+        </w:rPr>
+      </w:pPr>
+      <w:r>
+        <w:rPr>
+          <w:rFonts w:ascii="Arial" w:hAnsi="Arial" w:cs="Arial"/>
+          <w:b/>
+          <w:sz w:val="24"/>
+          <w:szCs w:val="24"/>
+        </w:rPr>
+        <w:t>Moet er een mogelijkheid zijn om bij een kind aan te geven of hij later binnen kwam dan de begintijd.</w:t>
+      </w:r>
+    </w:p>
+    <w:p>
+      <w:pPr>
+        <w:pStyle w:val="Geenafstand"/>
+        <w:rPr>
+          <w:rFonts w:ascii="Arial" w:hAnsi="Arial" w:cs="Arial"/>
+          <w:b/>
+          <w:sz w:val="24"/>
+          <w:szCs w:val="24"/>
+        </w:rPr>
+      </w:pPr>
+    </w:p>
+    <w:p>
+      <w:pPr>
+        <w:pStyle w:val="Geenafstand"/>
+        <w:rPr>
+          <w:rFonts w:ascii="Arial" w:hAnsi="Arial" w:cs="Arial"/>
+          <w:b/>
+          <w:sz w:val="24"/>
+          <w:szCs w:val="24"/>
+        </w:rPr>
+      </w:pPr>
+    </w:p>
+    <w:p>
+      <w:pPr>
+        <w:pStyle w:val="Geenafstand"/>
+        <w:rPr>
+          <w:rFonts w:ascii="Arial" w:hAnsi="Arial" w:cs="Arial"/>
+          <w:b/>
+          <w:sz w:val="24"/>
+          <w:szCs w:val="24"/>
+        </w:rPr>
+      </w:pPr>
+      <w:r>
+        <w:rPr>
+          <w:rFonts w:ascii="Arial" w:hAnsi="Arial" w:cs="Arial"/>
+          <w:b/>
+          <w:sz w:val="24"/>
+          <w:szCs w:val="24"/>
+        </w:rPr>
+        <w:t>Bestaan de groepen uit vaste kinderen of zijn het elke week verschillende kinderen per groep?</w:t>
+      </w:r>
       <w:bookmarkStart w:id="4" w:name="_GoBack"/>
       <w:bookmarkEnd w:id="4"/>
     </w:p>
@@ -3885,7 +3989,7 @@
           <w:rPr>
             <w:noProof/>
           </w:rPr>
-          <w:t>3</w:t>
+          <w:t>4</w:t>
         </w:r>
         <w:r>
           <w:fldChar w:fldCharType="end"/>
@@ -4813,7 +4917,7 @@
 </file>
 
 <file path=customXml/itemProps2.xml><?xml version="1.0" encoding="utf-8"?>
-<ds:datastoreItem xmlns:ds="http://schemas.openxmlformats.org/officeDocument/2006/customXml" ds:itemID="{3E116178-E8D4-460C-B740-EDABA06F8491}">
+<ds:datastoreItem xmlns:ds="http://schemas.openxmlformats.org/officeDocument/2006/customXml" ds:itemID="{F965383C-8B0C-4316-AA2F-1989F80F46C6}">
   <ds:schemaRefs>
     <ds:schemaRef ds:uri="http://schemas.openxmlformats.org/officeDocument/2006/bibliography"/>
   </ds:schemaRefs>

</xml_diff>

<commit_message>
pva en hernieuwde opdracht
</commit_message>
<xml_diff>
--- a/1.1 Stelt de vraag enof de informatiebehoefte vast/Interview vragen.docx
+++ b/1.1 Stelt de vraag enof de informatiebehoefte vast/Interview vragen.docx
@@ -1433,7 +1433,7 @@
         <w:tab/>
         <w:t xml:space="preserve">: </w:t>
       </w:r>
-      <w:hyperlink r:id="rId8" w:history="1">
+      <w:hyperlink r:id="rId9" w:history="1">
         <w:r>
           <w:rPr>
             <w:rStyle w:val="Hyperlink"/>
@@ -1900,7 +1900,7 @@
                     </pic:cNvPicPr>
                   </pic:nvPicPr>
                   <pic:blipFill rotWithShape="1">
-                    <a:blip r:embed="rId9">
+                    <a:blip r:embed="rId10">
                       <a:extLst>
                         <a:ext uri="{28A0092B-C50C-407E-A947-70E740481C1C}">
                           <a14:useLocalDpi xmlns:a14="http://schemas.microsoft.com/office/drawing/2010/main" val="0"/>
@@ -1973,7 +1973,7 @@
                     </pic:cNvPicPr>
                   </pic:nvPicPr>
                   <pic:blipFill>
-                    <a:blip r:embed="rId10" cstate="print">
+                    <a:blip r:embed="rId11" cstate="print">
                       <a:extLst>
                         <a:ext uri="{28A0092B-C50C-407E-A947-70E740481C1C}">
                           <a14:useLocalDpi xmlns:a14="http://schemas.microsoft.com/office/drawing/2010/main" val="0"/>
@@ -2992,53 +2992,6 @@
         <w:pStyle w:val="Geenafstand"/>
         <w:rPr>
           <w:rFonts w:ascii="Arial" w:hAnsi="Arial" w:cs="Arial"/>
-          <w:sz w:val="24"/>
-          <w:szCs w:val="24"/>
-        </w:rPr>
-      </w:pPr>
-      <w:r>
-        <w:rPr>
-          <w:rFonts w:ascii="Arial" w:hAnsi="Arial" w:cs="Arial"/>
-          <w:sz w:val="24"/>
-          <w:szCs w:val="24"/>
-        </w:rPr>
-        <w:t xml:space="preserve">We moeten zelf een logo maken, want van </w:t>
-      </w:r>
-      <w:proofErr w:type="spellStart"/>
-      <w:r>
-        <w:rPr>
-          <w:rFonts w:ascii="Arial" w:hAnsi="Arial" w:cs="Arial"/>
-          <w:sz w:val="24"/>
-          <w:szCs w:val="24"/>
-        </w:rPr>
-        <w:t>kober</w:t>
-      </w:r>
-      <w:proofErr w:type="spellEnd"/>
-      <w:r>
-        <w:rPr>
-          <w:rFonts w:ascii="Arial" w:hAnsi="Arial" w:cs="Arial"/>
-          <w:sz w:val="24"/>
-          <w:szCs w:val="24"/>
-        </w:rPr>
-        <w:t xml:space="preserve"> kan niet met kabouter</w:t>
-      </w:r>
-    </w:p>
-    <w:p>
-      <w:pPr>
-        <w:pStyle w:val="Geenafstand"/>
-        <w:rPr>
-          <w:rFonts w:ascii="Arial" w:hAnsi="Arial" w:cs="Arial"/>
-          <w:b/>
-          <w:sz w:val="24"/>
-          <w:szCs w:val="24"/>
-        </w:rPr>
-      </w:pPr>
-    </w:p>
-    <w:p>
-      <w:pPr>
-        <w:pStyle w:val="Geenafstand"/>
-        <w:rPr>
-          <w:rFonts w:ascii="Arial" w:hAnsi="Arial" w:cs="Arial"/>
           <w:b/>
           <w:sz w:val="24"/>
           <w:szCs w:val="24"/>
@@ -3079,1536 +3032,795 @@
         <w:pStyle w:val="Geenafstand"/>
         <w:rPr>
           <w:rFonts w:ascii="Arial" w:hAnsi="Arial" w:cs="Arial"/>
-          <w:b/>
-          <w:sz w:val="24"/>
-          <w:szCs w:val="24"/>
-        </w:rPr>
-      </w:pPr>
-    </w:p>
-    <w:p>
-      <w:pPr>
-        <w:pStyle w:val="Geenafstand"/>
-        <w:rPr>
-          <w:rFonts w:ascii="Arial" w:hAnsi="Arial" w:cs="Arial"/>
-          <w:sz w:val="24"/>
-          <w:szCs w:val="24"/>
-        </w:rPr>
-      </w:pPr>
-      <w:r>
-        <w:rPr>
-          <w:rFonts w:ascii="Arial" w:hAnsi="Arial" w:cs="Arial"/>
-          <w:sz w:val="24"/>
-          <w:szCs w:val="24"/>
-        </w:rPr>
-        <w:t>Geen standaard bericht</w:t>
-      </w:r>
-    </w:p>
-    <w:p>
-      <w:pPr>
-        <w:pStyle w:val="Geenafstand"/>
-        <w:rPr>
-          <w:rFonts w:ascii="Arial" w:hAnsi="Arial" w:cs="Arial"/>
-          <w:sz w:val="24"/>
-          <w:szCs w:val="24"/>
-        </w:rPr>
-      </w:pPr>
-    </w:p>
-    <w:p>
-      <w:pPr>
-        <w:pStyle w:val="Geenafstand"/>
-        <w:rPr>
-          <w:rFonts w:ascii="Arial" w:hAnsi="Arial" w:cs="Arial"/>
-          <w:b/>
-          <w:sz w:val="24"/>
-          <w:szCs w:val="24"/>
-        </w:rPr>
-      </w:pPr>
-    </w:p>
-    <w:p>
-      <w:pPr>
-        <w:pStyle w:val="Geenafstand"/>
-        <w:rPr>
-          <w:rFonts w:ascii="Arial" w:hAnsi="Arial" w:cs="Arial"/>
-          <w:b/>
-          <w:sz w:val="24"/>
-          <w:szCs w:val="24"/>
-        </w:rPr>
-      </w:pPr>
-      <w:r>
-        <w:rPr>
-          <w:rFonts w:ascii="Arial" w:hAnsi="Arial" w:cs="Arial"/>
-          <w:b/>
-          <w:sz w:val="24"/>
-          <w:szCs w:val="24"/>
-        </w:rPr>
-        <w:t>Moet er bij de detailpagina alle gegevens van het kind komen en in de lijst alleen de naam of moet er ook belangrijke informatie</w:t>
-      </w:r>
+          <w:sz w:val="24"/>
+          <w:szCs w:val="24"/>
+        </w:rPr>
+      </w:pPr>
+    </w:p>
+    <w:p>
+      <w:pPr>
+        <w:pStyle w:val="Geenafstand"/>
+        <w:rPr>
+          <w:rFonts w:ascii="Arial" w:hAnsi="Arial" w:cs="Arial"/>
+          <w:b/>
+          <w:sz w:val="24"/>
+          <w:szCs w:val="24"/>
+        </w:rPr>
+      </w:pPr>
+    </w:p>
+    <w:p>
+      <w:pPr>
+        <w:pStyle w:val="Geenafstand"/>
+        <w:rPr>
+          <w:rFonts w:ascii="Arial" w:hAnsi="Arial" w:cs="Arial"/>
+          <w:b/>
+          <w:sz w:val="24"/>
+          <w:szCs w:val="24"/>
+        </w:rPr>
+      </w:pPr>
+      <w:r>
+        <w:rPr>
+          <w:rFonts w:ascii="Arial" w:hAnsi="Arial" w:cs="Arial"/>
+          <w:b/>
+          <w:sz w:val="24"/>
+          <w:szCs w:val="24"/>
+        </w:rPr>
+        <w:t>Moet er bij de detailpagina alle gegevens van het kind komen en in de lijst alleen de naam of moet er ook belangrijke informatie van het kind in de lijst komen?</w:t>
+      </w:r>
+    </w:p>
+    <w:p>
+      <w:pPr>
+        <w:pStyle w:val="Geenafstand"/>
+        <w:rPr>
+          <w:rFonts w:ascii="Arial" w:hAnsi="Arial" w:cs="Arial"/>
+          <w:sz w:val="24"/>
+          <w:szCs w:val="24"/>
+        </w:rPr>
+      </w:pPr>
+    </w:p>
+    <w:p>
+      <w:pPr>
+        <w:pStyle w:val="Geenafstand"/>
+        <w:rPr>
+          <w:rFonts w:ascii="Arial" w:hAnsi="Arial" w:cs="Arial"/>
+          <w:b/>
+          <w:sz w:val="24"/>
+          <w:szCs w:val="24"/>
+        </w:rPr>
+      </w:pPr>
+    </w:p>
+    <w:p>
+      <w:pPr>
+        <w:pStyle w:val="Geenafstand"/>
+        <w:rPr>
+          <w:rFonts w:ascii="Arial" w:hAnsi="Arial" w:cs="Arial"/>
+          <w:b/>
+          <w:sz w:val="24"/>
+          <w:szCs w:val="24"/>
+        </w:rPr>
+      </w:pPr>
+      <w:r>
+        <w:rPr>
+          <w:rFonts w:ascii="Arial" w:hAnsi="Arial" w:cs="Arial"/>
+          <w:b/>
+          <w:sz w:val="24"/>
+          <w:szCs w:val="24"/>
+        </w:rPr>
+        <w:t>Hebben jullie een huisstijl binnen het bedrijf?</w:t>
+      </w:r>
+    </w:p>
+    <w:p>
+      <w:pPr>
+        <w:pStyle w:val="Geenafstand"/>
+        <w:rPr>
+          <w:rFonts w:ascii="Arial" w:hAnsi="Arial" w:cs="Arial"/>
+          <w:b/>
+          <w:sz w:val="24"/>
+          <w:szCs w:val="24"/>
+        </w:rPr>
+      </w:pPr>
+    </w:p>
+    <w:p>
+      <w:pPr>
+        <w:pStyle w:val="Geenafstand"/>
+        <w:rPr>
+          <w:rFonts w:ascii="Arial" w:hAnsi="Arial" w:cs="Arial"/>
+          <w:b/>
+          <w:sz w:val="24"/>
+          <w:szCs w:val="24"/>
+        </w:rPr>
+      </w:pPr>
+    </w:p>
+    <w:p>
+      <w:pPr>
+        <w:pStyle w:val="Geenafstand"/>
+        <w:rPr>
+          <w:rFonts w:ascii="Arial" w:hAnsi="Arial" w:cs="Arial"/>
+          <w:b/>
+          <w:sz w:val="24"/>
+          <w:szCs w:val="24"/>
+        </w:rPr>
+      </w:pPr>
+      <w:r>
+        <w:rPr>
+          <w:rFonts w:ascii="Arial" w:hAnsi="Arial" w:cs="Arial"/>
+          <w:b/>
+          <w:sz w:val="24"/>
+          <w:szCs w:val="24"/>
+        </w:rPr>
+        <w:t>Voor welke besturingssystemen moet de app worden gemaakt?</w:t>
+      </w:r>
+    </w:p>
+    <w:p>
+      <w:pPr>
+        <w:pStyle w:val="Geenafstand"/>
+        <w:rPr>
+          <w:rFonts w:ascii="Arial" w:hAnsi="Arial" w:cs="Arial"/>
+          <w:b/>
+          <w:sz w:val="24"/>
+          <w:szCs w:val="24"/>
+        </w:rPr>
+      </w:pPr>
+    </w:p>
+    <w:p>
+      <w:pPr>
+        <w:pStyle w:val="Geenafstand"/>
+        <w:rPr>
+          <w:rFonts w:ascii="Arial" w:hAnsi="Arial" w:cs="Arial"/>
+          <w:b/>
+          <w:sz w:val="24"/>
+          <w:szCs w:val="24"/>
+        </w:rPr>
+      </w:pPr>
+    </w:p>
+    <w:p>
+      <w:pPr>
+        <w:pStyle w:val="Geenafstand"/>
+        <w:rPr>
+          <w:rFonts w:ascii="Arial" w:hAnsi="Arial" w:cs="Arial"/>
+          <w:b/>
+          <w:sz w:val="24"/>
+          <w:szCs w:val="24"/>
+        </w:rPr>
+      </w:pPr>
+      <w:r>
+        <w:rPr>
+          <w:rFonts w:ascii="Arial" w:hAnsi="Arial" w:cs="Arial"/>
+          <w:b/>
+          <w:sz w:val="24"/>
+          <w:szCs w:val="24"/>
+        </w:rPr>
+        <w:t>Moet er een meldingsfunctionaliteit in de app komen voor als er berichten binnenkomen?</w:t>
+      </w:r>
+    </w:p>
+    <w:p>
+      <w:pPr>
+        <w:pStyle w:val="Geenafstand"/>
+        <w:rPr>
+          <w:rFonts w:ascii="Arial" w:hAnsi="Arial" w:cs="Arial"/>
+          <w:b/>
+          <w:sz w:val="24"/>
+          <w:szCs w:val="24"/>
+        </w:rPr>
+      </w:pPr>
+    </w:p>
+    <w:p>
+      <w:pPr>
+        <w:rPr>
+          <w:rFonts w:ascii="Arial" w:eastAsiaTheme="minorEastAsia" w:hAnsi="Arial" w:cs="Arial"/>
+          <w:b/>
+          <w:sz w:val="24"/>
+          <w:szCs w:val="24"/>
+          <w:lang w:eastAsia="nl-NL"/>
+        </w:rPr>
+      </w:pPr>
+      <w:r>
+        <w:rPr>
+          <w:rFonts w:ascii="Arial" w:hAnsi="Arial" w:cs="Arial"/>
+          <w:b/>
+          <w:sz w:val="24"/>
+          <w:szCs w:val="24"/>
+        </w:rPr>
+        <w:br w:type="page"/>
+      </w:r>
+    </w:p>
+    <w:p>
+      <w:pPr>
+        <w:pStyle w:val="Geenafstand"/>
+        <w:rPr>
+          <w:rFonts w:ascii="Arial" w:hAnsi="Arial" w:cs="Arial"/>
+          <w:b/>
+          <w:sz w:val="24"/>
+          <w:szCs w:val="24"/>
+        </w:rPr>
+      </w:pPr>
+    </w:p>
+    <w:p>
+      <w:pPr>
+        <w:pStyle w:val="Geenafstand"/>
+        <w:rPr>
+          <w:rFonts w:ascii="Arial" w:hAnsi="Arial" w:cs="Arial"/>
+          <w:b/>
+          <w:sz w:val="24"/>
+          <w:szCs w:val="24"/>
+        </w:rPr>
+      </w:pPr>
+      <w:r>
+        <w:rPr>
+          <w:rFonts w:ascii="Arial" w:hAnsi="Arial" w:cs="Arial"/>
+          <w:b/>
+          <w:sz w:val="24"/>
+          <w:szCs w:val="24"/>
+        </w:rPr>
+        <w:t>Moet bij het kind te zien zijn hoe vaak hij al afwezig is geweest? Bijv. in %</w:t>
+      </w:r>
+    </w:p>
+    <w:p>
+      <w:pPr>
+        <w:pStyle w:val="Geenafstand"/>
+        <w:rPr>
+          <w:rFonts w:ascii="Arial" w:hAnsi="Arial" w:cs="Arial"/>
+          <w:b/>
+          <w:sz w:val="24"/>
+          <w:szCs w:val="24"/>
+        </w:rPr>
+      </w:pPr>
+    </w:p>
+    <w:p>
+      <w:pPr>
+        <w:pStyle w:val="Geenafstand"/>
+        <w:rPr>
+          <w:rFonts w:ascii="Arial" w:hAnsi="Arial" w:cs="Arial"/>
+          <w:b/>
+          <w:sz w:val="24"/>
+          <w:szCs w:val="24"/>
+        </w:rPr>
+      </w:pPr>
+    </w:p>
+    <w:p>
+      <w:pPr>
+        <w:pStyle w:val="Geenafstand"/>
+        <w:rPr>
+          <w:rFonts w:ascii="Arial" w:hAnsi="Arial" w:cs="Arial"/>
+          <w:b/>
+          <w:sz w:val="24"/>
+          <w:szCs w:val="24"/>
+        </w:rPr>
+      </w:pPr>
+      <w:r>
+        <w:rPr>
+          <w:rFonts w:ascii="Arial" w:hAnsi="Arial" w:cs="Arial"/>
+          <w:b/>
+          <w:sz w:val="24"/>
+          <w:szCs w:val="24"/>
+        </w:rPr>
+        <w:t xml:space="preserve">Kunnen de ouders meerdere accounts krijgen per kind? </w:t>
+      </w:r>
+      <w:proofErr w:type="gramStart"/>
+      <w:r>
+        <w:rPr>
+          <w:rFonts w:ascii="Arial" w:hAnsi="Arial" w:cs="Arial"/>
+          <w:b/>
+          <w:sz w:val="24"/>
+          <w:szCs w:val="24"/>
+        </w:rPr>
+        <w:t>( bijv.</w:t>
+      </w:r>
+      <w:proofErr w:type="gramEnd"/>
+      <w:r>
+        <w:rPr>
+          <w:rFonts w:ascii="Arial" w:hAnsi="Arial" w:cs="Arial"/>
+          <w:b/>
+          <w:sz w:val="24"/>
+          <w:szCs w:val="24"/>
+        </w:rPr>
+        <w:t xml:space="preserve"> vader en moeder apart)</w:t>
+      </w:r>
+    </w:p>
+    <w:p>
+      <w:pPr>
+        <w:pStyle w:val="Geenafstand"/>
+        <w:rPr>
+          <w:rFonts w:ascii="Arial" w:hAnsi="Arial" w:cs="Arial"/>
+          <w:sz w:val="24"/>
+          <w:szCs w:val="24"/>
+        </w:rPr>
+      </w:pPr>
+    </w:p>
+    <w:p>
+      <w:pPr>
+        <w:pStyle w:val="Geenafstand"/>
+        <w:rPr>
+          <w:rFonts w:ascii="Arial" w:hAnsi="Arial" w:cs="Arial"/>
+          <w:b/>
+          <w:sz w:val="24"/>
+          <w:szCs w:val="24"/>
+        </w:rPr>
+      </w:pPr>
+    </w:p>
+    <w:p>
+      <w:pPr>
+        <w:pStyle w:val="Geenafstand"/>
+        <w:rPr>
+          <w:rFonts w:ascii="Arial" w:hAnsi="Arial" w:cs="Arial"/>
+          <w:b/>
+          <w:sz w:val="24"/>
+          <w:szCs w:val="24"/>
+        </w:rPr>
+      </w:pPr>
+      <w:r>
+        <w:rPr>
+          <w:rFonts w:ascii="Arial" w:hAnsi="Arial" w:cs="Arial"/>
+          <w:b/>
+          <w:sz w:val="24"/>
+          <w:szCs w:val="24"/>
+        </w:rPr>
+        <w:t>Als er meerder kinderen van 1 ouder op zitten heeft de ouder dan 2 verschillende accounts of moeten de 2 kinderen gekoppeld worden aan hetzelfde account?</w:t>
+      </w:r>
+    </w:p>
+    <w:p>
+      <w:pPr>
+        <w:pStyle w:val="Geenafstand"/>
+        <w:rPr>
+          <w:rFonts w:ascii="Arial" w:hAnsi="Arial" w:cs="Arial"/>
+          <w:b/>
+          <w:sz w:val="24"/>
+          <w:szCs w:val="24"/>
+        </w:rPr>
+      </w:pPr>
+    </w:p>
+    <w:p>
+      <w:pPr>
+        <w:pStyle w:val="Geenafstand"/>
+        <w:rPr>
+          <w:rFonts w:ascii="Arial" w:hAnsi="Arial" w:cs="Arial"/>
+          <w:b/>
+          <w:sz w:val="24"/>
+          <w:szCs w:val="24"/>
+        </w:rPr>
+      </w:pPr>
+      <w:r>
+        <w:rPr>
+          <w:rFonts w:ascii="Arial" w:hAnsi="Arial" w:cs="Arial"/>
+          <w:b/>
+          <w:sz w:val="24"/>
+          <w:szCs w:val="24"/>
+        </w:rPr>
+        <w:t>Wil je kunnen chatten of losse berichten sturen?</w:t>
+      </w:r>
+    </w:p>
+    <w:p>
+      <w:pPr>
+        <w:pStyle w:val="Geenafstand"/>
+        <w:rPr>
+          <w:rFonts w:ascii="Arial" w:hAnsi="Arial" w:cs="Arial"/>
+          <w:b/>
+          <w:sz w:val="24"/>
+          <w:szCs w:val="24"/>
+        </w:rPr>
+      </w:pPr>
+    </w:p>
+    <w:p>
+      <w:pPr>
+        <w:pStyle w:val="Geenafstand"/>
+        <w:rPr>
+          <w:rFonts w:ascii="Arial" w:hAnsi="Arial" w:cs="Arial"/>
+          <w:b/>
+          <w:sz w:val="24"/>
+          <w:szCs w:val="24"/>
+        </w:rPr>
+      </w:pPr>
+      <w:r>
+        <w:rPr>
+          <w:rFonts w:ascii="Arial" w:hAnsi="Arial" w:cs="Arial"/>
+          <w:b/>
+          <w:sz w:val="24"/>
+          <w:szCs w:val="24"/>
+        </w:rPr>
+        <w:t>Moeten er ook foto’s gestuurd kunnen worden naar ouders toe?</w:t>
+      </w:r>
+    </w:p>
+    <w:p>
+      <w:pPr>
+        <w:pStyle w:val="Geenafstand"/>
+        <w:rPr>
+          <w:rFonts w:ascii="Arial" w:hAnsi="Arial" w:cs="Arial"/>
+          <w:b/>
+          <w:sz w:val="24"/>
+          <w:szCs w:val="24"/>
+        </w:rPr>
+      </w:pPr>
+    </w:p>
+    <w:p>
+      <w:pPr>
+        <w:pStyle w:val="Geenafstand"/>
+        <w:rPr>
+          <w:rFonts w:ascii="Arial" w:hAnsi="Arial" w:cs="Arial"/>
+          <w:b/>
+          <w:sz w:val="24"/>
+          <w:szCs w:val="24"/>
+        </w:rPr>
+      </w:pPr>
+    </w:p>
+    <w:p>
+      <w:pPr>
+        <w:pStyle w:val="Geenafstand"/>
+        <w:rPr>
+          <w:rFonts w:ascii="Arial" w:hAnsi="Arial" w:cs="Arial"/>
+          <w:b/>
+          <w:sz w:val="24"/>
+          <w:szCs w:val="24"/>
+        </w:rPr>
+      </w:pPr>
+      <w:r>
+        <w:rPr>
+          <w:rFonts w:ascii="Arial" w:hAnsi="Arial" w:cs="Arial"/>
+          <w:b/>
+          <w:sz w:val="24"/>
+          <w:szCs w:val="24"/>
+        </w:rPr>
+        <w:t>Welke gegevens van een kind moeten er in de app komen?</w:t>
+      </w:r>
+    </w:p>
+    <w:p>
+      <w:pPr>
+        <w:pStyle w:val="Geenafstand"/>
+        <w:rPr>
+          <w:rFonts w:ascii="Arial" w:hAnsi="Arial" w:cs="Arial"/>
+          <w:b/>
+          <w:sz w:val="24"/>
+          <w:szCs w:val="24"/>
+        </w:rPr>
+      </w:pPr>
+    </w:p>
+    <w:p>
+      <w:pPr>
+        <w:pStyle w:val="Geenafstand"/>
+        <w:rPr>
+          <w:rFonts w:ascii="Arial" w:hAnsi="Arial" w:cs="Arial"/>
+          <w:sz w:val="24"/>
+          <w:szCs w:val="24"/>
+        </w:rPr>
+      </w:pPr>
+    </w:p>
+    <w:p>
+      <w:pPr>
+        <w:pStyle w:val="Geenafstand"/>
+        <w:rPr>
+          <w:rFonts w:ascii="Arial" w:hAnsi="Arial" w:cs="Arial"/>
+          <w:b/>
+          <w:sz w:val="24"/>
+          <w:szCs w:val="24"/>
+        </w:rPr>
+      </w:pPr>
+    </w:p>
+    <w:p>
+      <w:pPr>
+        <w:pStyle w:val="Geenafstand"/>
+        <w:rPr>
+          <w:rFonts w:ascii="Arial" w:hAnsi="Arial" w:cs="Arial"/>
+          <w:b/>
+          <w:sz w:val="24"/>
+          <w:szCs w:val="24"/>
+        </w:rPr>
+      </w:pPr>
+      <w:r>
+        <w:rPr>
+          <w:rFonts w:ascii="Arial" w:hAnsi="Arial" w:cs="Arial"/>
+          <w:b/>
+          <w:sz w:val="24"/>
+          <w:szCs w:val="24"/>
+        </w:rPr>
+        <w:t>Moet er een apart account komen om de dagen in te plannen en de accounts aan te maken?</w:t>
+      </w:r>
+    </w:p>
+    <w:p>
+      <w:pPr>
+        <w:pStyle w:val="Geenafstand"/>
+        <w:rPr>
+          <w:rFonts w:ascii="Arial" w:hAnsi="Arial" w:cs="Arial"/>
+          <w:b/>
+          <w:sz w:val="24"/>
+          <w:szCs w:val="24"/>
+        </w:rPr>
+      </w:pPr>
+    </w:p>
+    <w:p>
+      <w:pPr>
+        <w:pStyle w:val="Geenafstand"/>
+        <w:rPr>
+          <w:rFonts w:ascii="Arial" w:hAnsi="Arial" w:cs="Arial"/>
+          <w:b/>
+          <w:sz w:val="24"/>
+          <w:szCs w:val="24"/>
+        </w:rPr>
+      </w:pPr>
+    </w:p>
+    <w:p>
+      <w:pPr>
+        <w:pStyle w:val="Geenafstand"/>
+        <w:rPr>
+          <w:rFonts w:ascii="Arial" w:hAnsi="Arial" w:cs="Arial"/>
+          <w:b/>
+          <w:sz w:val="24"/>
+          <w:szCs w:val="24"/>
+        </w:rPr>
+      </w:pPr>
+      <w:r>
+        <w:rPr>
+          <w:rFonts w:ascii="Arial" w:hAnsi="Arial" w:cs="Arial"/>
+          <w:b/>
+          <w:sz w:val="24"/>
+          <w:szCs w:val="24"/>
+        </w:rPr>
+        <w:t xml:space="preserve">Moeten de foto’s van de kinderen geüpload worden of moet er een mogelijk zijn om de camera in de app te openen? </w:t>
+      </w:r>
+    </w:p>
+    <w:p>
+      <w:pPr>
+        <w:pStyle w:val="Geenafstand"/>
+        <w:rPr>
+          <w:rFonts w:ascii="Arial" w:hAnsi="Arial" w:cs="Arial"/>
+          <w:b/>
+          <w:sz w:val="24"/>
+          <w:szCs w:val="24"/>
+        </w:rPr>
+      </w:pPr>
+    </w:p>
+    <w:p>
+      <w:pPr>
+        <w:pStyle w:val="Geenafstand"/>
+        <w:rPr>
+          <w:rFonts w:ascii="Arial" w:hAnsi="Arial" w:cs="Arial"/>
+          <w:b/>
+          <w:sz w:val="24"/>
+          <w:szCs w:val="24"/>
+        </w:rPr>
+      </w:pPr>
+    </w:p>
+    <w:p>
+      <w:pPr>
+        <w:pStyle w:val="Geenafstand"/>
+        <w:rPr>
+          <w:rFonts w:ascii="Arial" w:hAnsi="Arial" w:cs="Arial"/>
+          <w:b/>
+          <w:sz w:val="24"/>
+          <w:szCs w:val="24"/>
+        </w:rPr>
+      </w:pPr>
+      <w:r>
+        <w:rPr>
+          <w:rFonts w:ascii="Arial" w:hAnsi="Arial" w:cs="Arial"/>
+          <w:b/>
+          <w:sz w:val="24"/>
+          <w:szCs w:val="24"/>
+        </w:rPr>
+        <w:t>Moet er een mogelijkheid zijn om bij een kind aan te geven of hij eerder weg ging dan de eindtijd.</w:t>
+      </w:r>
+    </w:p>
+    <w:p>
+      <w:pPr>
+        <w:pStyle w:val="Geenafstand"/>
+        <w:rPr>
+          <w:rFonts w:ascii="Arial" w:hAnsi="Arial" w:cs="Arial"/>
+          <w:sz w:val="24"/>
+          <w:szCs w:val="24"/>
+        </w:rPr>
+      </w:pPr>
+    </w:p>
+    <w:p>
+      <w:pPr>
+        <w:pStyle w:val="Geenafstand"/>
+        <w:rPr>
+          <w:rFonts w:ascii="Arial" w:hAnsi="Arial" w:cs="Arial"/>
+          <w:b/>
+          <w:sz w:val="24"/>
+          <w:szCs w:val="24"/>
+        </w:rPr>
+      </w:pPr>
+    </w:p>
+    <w:p>
+      <w:pPr>
+        <w:pStyle w:val="Geenafstand"/>
+        <w:rPr>
+          <w:rFonts w:ascii="Arial" w:hAnsi="Arial" w:cs="Arial"/>
+          <w:b/>
+          <w:sz w:val="24"/>
+          <w:szCs w:val="24"/>
+        </w:rPr>
+      </w:pPr>
+      <w:r>
+        <w:rPr>
+          <w:rFonts w:ascii="Arial" w:hAnsi="Arial" w:cs="Arial"/>
+          <w:b/>
+          <w:sz w:val="24"/>
+          <w:szCs w:val="24"/>
+        </w:rPr>
+        <w:t>Moet er een mogelijkheid zijn om bij een kind aan te geven of hij later binnen kwam dan de begintijd.</w:t>
+      </w:r>
+    </w:p>
+    <w:p>
+      <w:pPr>
+        <w:pStyle w:val="Geenafstand"/>
+        <w:rPr>
+          <w:rFonts w:ascii="Arial" w:hAnsi="Arial" w:cs="Arial"/>
+          <w:b/>
+          <w:sz w:val="24"/>
+          <w:szCs w:val="24"/>
+        </w:rPr>
+      </w:pPr>
+    </w:p>
+    <w:p>
+      <w:pPr>
+        <w:pStyle w:val="Geenafstand"/>
+        <w:rPr>
+          <w:rFonts w:ascii="Arial" w:hAnsi="Arial" w:cs="Arial"/>
+          <w:b/>
+          <w:sz w:val="24"/>
+          <w:szCs w:val="24"/>
+        </w:rPr>
+      </w:pPr>
+    </w:p>
+    <w:p>
+      <w:pPr>
+        <w:pStyle w:val="Geenafstand"/>
+        <w:rPr>
+          <w:rFonts w:ascii="Arial" w:hAnsi="Arial" w:cs="Arial"/>
+          <w:b/>
+          <w:sz w:val="24"/>
+          <w:szCs w:val="24"/>
+        </w:rPr>
+      </w:pPr>
+      <w:r>
+        <w:rPr>
+          <w:rFonts w:ascii="Arial" w:hAnsi="Arial" w:cs="Arial"/>
+          <w:b/>
+          <w:sz w:val="24"/>
+          <w:szCs w:val="24"/>
+        </w:rPr>
+        <w:t>Bestaan de groepen uit vaste kinderen of zijn het elke week verschillende kinderen per groep?</w:t>
+      </w:r>
+    </w:p>
+    <w:p>
+      <w:pPr>
+        <w:pStyle w:val="Geenafstand"/>
+        <w:rPr>
+          <w:rFonts w:ascii="Arial" w:hAnsi="Arial" w:cs="Arial"/>
+          <w:b/>
+          <w:sz w:val="24"/>
+          <w:szCs w:val="24"/>
+        </w:rPr>
+      </w:pPr>
+    </w:p>
+    <w:p>
+      <w:pPr>
+        <w:pStyle w:val="Geenafstand"/>
+        <w:rPr>
+          <w:rFonts w:ascii="Arial" w:hAnsi="Arial" w:cs="Arial"/>
+          <w:b/>
+          <w:sz w:val="24"/>
+          <w:szCs w:val="24"/>
+        </w:rPr>
+      </w:pPr>
+    </w:p>
+    <w:p>
+      <w:pPr>
+        <w:pStyle w:val="Geenafstand"/>
+        <w:rPr>
+          <w:rFonts w:ascii="Arial" w:hAnsi="Arial" w:cs="Arial"/>
+          <w:b/>
+          <w:sz w:val="24"/>
+          <w:szCs w:val="24"/>
+        </w:rPr>
+      </w:pPr>
+      <w:r>
+        <w:rPr>
+          <w:rFonts w:ascii="Arial" w:hAnsi="Arial" w:cs="Arial"/>
+          <w:b/>
+          <w:sz w:val="24"/>
+          <w:szCs w:val="24"/>
+        </w:rPr>
+        <w:t>Is er al een database online met gegevens van de kinderen?</w:t>
+      </w:r>
+    </w:p>
+    <w:p>
+      <w:pPr>
+        <w:pStyle w:val="Geenafstand"/>
+        <w:rPr>
+          <w:rFonts w:ascii="Arial" w:hAnsi="Arial" w:cs="Arial"/>
+          <w:b/>
+          <w:sz w:val="24"/>
+          <w:szCs w:val="24"/>
+        </w:rPr>
+      </w:pPr>
+    </w:p>
+    <w:p>
+      <w:pPr>
+        <w:pStyle w:val="Geenafstand"/>
+        <w:rPr>
+          <w:rFonts w:ascii="Arial" w:hAnsi="Arial" w:cs="Arial"/>
+          <w:b/>
+          <w:sz w:val="24"/>
+          <w:szCs w:val="24"/>
+        </w:rPr>
+      </w:pPr>
+    </w:p>
+    <w:p>
+      <w:pPr>
+        <w:pStyle w:val="Geenafstand"/>
+        <w:rPr>
+          <w:rFonts w:ascii="Arial" w:hAnsi="Arial" w:cs="Arial"/>
+          <w:b/>
+          <w:sz w:val="24"/>
+          <w:szCs w:val="24"/>
+        </w:rPr>
+      </w:pPr>
+      <w:r>
+        <w:rPr>
+          <w:rFonts w:ascii="Arial" w:hAnsi="Arial" w:cs="Arial"/>
+          <w:b/>
+          <w:sz w:val="24"/>
+          <w:szCs w:val="24"/>
+        </w:rPr>
+        <w:t>Moet de betaling per maand gedaan worden of per keer?</w:t>
+      </w:r>
+    </w:p>
+    <w:p>
+      <w:pPr>
+        <w:pStyle w:val="Geenafstand"/>
+        <w:rPr>
+          <w:rFonts w:ascii="Arial" w:hAnsi="Arial" w:cs="Arial"/>
+          <w:b/>
+          <w:sz w:val="24"/>
+          <w:szCs w:val="24"/>
+        </w:rPr>
+      </w:pPr>
+    </w:p>
+    <w:p>
+      <w:pPr>
+        <w:pStyle w:val="Geenafstand"/>
+        <w:rPr>
+          <w:rFonts w:ascii="Arial" w:hAnsi="Arial" w:cs="Arial"/>
+          <w:b/>
+          <w:sz w:val="24"/>
+          <w:szCs w:val="24"/>
+        </w:rPr>
+      </w:pPr>
+    </w:p>
+    <w:p>
+      <w:pPr>
+        <w:pStyle w:val="Geenafstand"/>
+        <w:rPr>
+          <w:rFonts w:ascii="Arial" w:hAnsi="Arial" w:cs="Arial"/>
+          <w:b/>
+          <w:sz w:val="24"/>
+          <w:szCs w:val="24"/>
+        </w:rPr>
+      </w:pPr>
+      <w:r>
+        <w:rPr>
+          <w:rFonts w:ascii="Arial" w:hAnsi="Arial" w:cs="Arial"/>
+          <w:b/>
+          <w:sz w:val="24"/>
+          <w:szCs w:val="24"/>
+        </w:rPr>
+        <w:t>Willen jullie echt 1 account of meer want anders weet de ouder niet met wie hij/zij praat</w:t>
+      </w:r>
+    </w:p>
+    <w:p>
+      <w:pPr>
+        <w:pStyle w:val="Geenafstand"/>
+        <w:rPr>
+          <w:rFonts w:ascii="Arial" w:hAnsi="Arial" w:cs="Arial"/>
+          <w:sz w:val="24"/>
+          <w:szCs w:val="24"/>
+        </w:rPr>
+      </w:pPr>
       <w:bookmarkStart w:id="4" w:name="_GoBack"/>
       <w:bookmarkEnd w:id="4"/>
-      <w:r>
-        <w:rPr>
-          <w:rFonts w:ascii="Arial" w:hAnsi="Arial" w:cs="Arial"/>
-          <w:b/>
-          <w:sz w:val="24"/>
-          <w:szCs w:val="24"/>
-        </w:rPr>
-        <w:t xml:space="preserve"> van het kind in de lijst komen?</w:t>
-      </w:r>
-    </w:p>
-    <w:p>
-      <w:pPr>
-        <w:pStyle w:val="Geenafstand"/>
-        <w:rPr>
-          <w:rFonts w:ascii="Arial" w:hAnsi="Arial" w:cs="Arial"/>
-          <w:b/>
-          <w:sz w:val="24"/>
-          <w:szCs w:val="24"/>
-        </w:rPr>
-      </w:pPr>
-    </w:p>
-    <w:p>
-      <w:pPr>
-        <w:pStyle w:val="Geenafstand"/>
-        <w:rPr>
-          <w:rFonts w:ascii="Arial" w:hAnsi="Arial" w:cs="Arial"/>
-          <w:sz w:val="24"/>
-          <w:szCs w:val="24"/>
-        </w:rPr>
-      </w:pPr>
-      <w:r>
-        <w:rPr>
-          <w:rFonts w:ascii="Arial" w:hAnsi="Arial" w:cs="Arial"/>
-          <w:sz w:val="24"/>
-          <w:szCs w:val="24"/>
-        </w:rPr>
-        <w:t xml:space="preserve">Leeftijd of allergie moet er in de lijst </w:t>
-      </w:r>
-      <w:r>
-        <w:rPr>
-          <w:rFonts w:ascii="Arial" w:hAnsi="Arial" w:cs="Arial"/>
-          <w:sz w:val="24"/>
-          <w:szCs w:val="24"/>
-        </w:rPr>
-        <w:t>een rood tekentje</w:t>
-      </w:r>
-    </w:p>
-    <w:p>
-      <w:pPr>
-        <w:pStyle w:val="Geenafstand"/>
-        <w:rPr>
-          <w:rFonts w:ascii="Arial" w:hAnsi="Arial" w:cs="Arial"/>
-          <w:sz w:val="24"/>
-          <w:szCs w:val="24"/>
-        </w:rPr>
-      </w:pPr>
-    </w:p>
-    <w:p>
-      <w:pPr>
-        <w:pStyle w:val="Geenafstand"/>
-        <w:rPr>
-          <w:rFonts w:ascii="Arial" w:hAnsi="Arial" w:cs="Arial"/>
-          <w:b/>
-          <w:sz w:val="24"/>
-          <w:szCs w:val="24"/>
-        </w:rPr>
-      </w:pPr>
-    </w:p>
-    <w:p>
-      <w:pPr>
-        <w:pStyle w:val="Geenafstand"/>
-        <w:rPr>
-          <w:rFonts w:ascii="Arial" w:hAnsi="Arial" w:cs="Arial"/>
-          <w:b/>
-          <w:sz w:val="24"/>
-          <w:szCs w:val="24"/>
-        </w:rPr>
-      </w:pPr>
-      <w:r>
-        <w:rPr>
-          <w:rFonts w:ascii="Arial" w:hAnsi="Arial" w:cs="Arial"/>
-          <w:b/>
-          <w:sz w:val="24"/>
-          <w:szCs w:val="24"/>
-        </w:rPr>
-        <w:t>Hebben jullie een huisstijl binnen het bedrijf?</w:t>
-      </w:r>
-    </w:p>
-    <w:p>
-      <w:pPr>
-        <w:pStyle w:val="Geenafstand"/>
-        <w:rPr>
-          <w:rFonts w:ascii="Arial" w:hAnsi="Arial" w:cs="Arial"/>
-          <w:b/>
-          <w:sz w:val="24"/>
-          <w:szCs w:val="24"/>
-        </w:rPr>
-      </w:pPr>
-    </w:p>
-    <w:p>
-      <w:pPr>
-        <w:pStyle w:val="Geenafstand"/>
-        <w:rPr>
-          <w:rFonts w:ascii="Arial" w:hAnsi="Arial" w:cs="Arial"/>
-          <w:sz w:val="24"/>
-          <w:szCs w:val="24"/>
-        </w:rPr>
-      </w:pPr>
-      <w:proofErr w:type="gramStart"/>
-      <w:r>
-        <w:rPr>
-          <w:rFonts w:ascii="Arial" w:hAnsi="Arial" w:cs="Arial"/>
-          <w:sz w:val="24"/>
-          <w:szCs w:val="24"/>
-        </w:rPr>
-        <w:t>Rood geel</w:t>
-      </w:r>
-      <w:proofErr w:type="gramEnd"/>
-      <w:r>
-        <w:rPr>
-          <w:rFonts w:ascii="Arial" w:hAnsi="Arial" w:cs="Arial"/>
-          <w:sz w:val="24"/>
-          <w:szCs w:val="24"/>
-        </w:rPr>
-        <w:t xml:space="preserve"> en blauw </w:t>
-      </w:r>
-    </w:p>
-    <w:p>
-      <w:pPr>
-        <w:pStyle w:val="Geenafstand"/>
-        <w:rPr>
-          <w:rFonts w:ascii="Arial" w:hAnsi="Arial" w:cs="Arial"/>
-          <w:b/>
-          <w:sz w:val="24"/>
-          <w:szCs w:val="24"/>
-        </w:rPr>
-      </w:pPr>
-    </w:p>
-    <w:p>
-      <w:pPr>
-        <w:pStyle w:val="Geenafstand"/>
-        <w:rPr>
-          <w:rFonts w:ascii="Arial" w:hAnsi="Arial" w:cs="Arial"/>
-          <w:b/>
-          <w:sz w:val="24"/>
-          <w:szCs w:val="24"/>
-        </w:rPr>
-      </w:pPr>
-    </w:p>
-    <w:p>
-      <w:pPr>
-        <w:pStyle w:val="Geenafstand"/>
-        <w:rPr>
-          <w:rFonts w:ascii="Arial" w:hAnsi="Arial" w:cs="Arial"/>
-          <w:b/>
-          <w:sz w:val="24"/>
-          <w:szCs w:val="24"/>
-        </w:rPr>
-      </w:pPr>
-      <w:r>
-        <w:rPr>
-          <w:rFonts w:ascii="Arial" w:hAnsi="Arial" w:cs="Arial"/>
-          <w:b/>
-          <w:sz w:val="24"/>
-          <w:szCs w:val="24"/>
-        </w:rPr>
-        <w:t>Voor welke besturingssystemen moet de app worden gemaakt?</w:t>
-      </w:r>
-    </w:p>
-    <w:p>
-      <w:pPr>
-        <w:pStyle w:val="Geenafstand"/>
-        <w:rPr>
-          <w:rFonts w:ascii="Arial" w:hAnsi="Arial" w:cs="Arial"/>
-          <w:b/>
-          <w:sz w:val="24"/>
-          <w:szCs w:val="24"/>
-        </w:rPr>
-      </w:pPr>
-    </w:p>
-    <w:p>
-      <w:pPr>
-        <w:pStyle w:val="Geenafstand"/>
-        <w:rPr>
-          <w:rFonts w:ascii="Arial" w:hAnsi="Arial" w:cs="Arial"/>
-          <w:sz w:val="24"/>
-          <w:szCs w:val="24"/>
-        </w:rPr>
-      </w:pPr>
-      <w:r>
-        <w:rPr>
-          <w:rFonts w:ascii="Arial" w:hAnsi="Arial" w:cs="Arial"/>
-          <w:sz w:val="24"/>
-          <w:szCs w:val="24"/>
-        </w:rPr>
-        <w:t>Android en Apple</w:t>
-      </w:r>
-    </w:p>
-    <w:p>
-      <w:pPr>
-        <w:pStyle w:val="Geenafstand"/>
-        <w:rPr>
-          <w:rFonts w:ascii="Arial" w:hAnsi="Arial" w:cs="Arial"/>
-          <w:b/>
-          <w:sz w:val="24"/>
-          <w:szCs w:val="24"/>
-        </w:rPr>
-      </w:pPr>
-    </w:p>
-    <w:p>
-      <w:pPr>
-        <w:pStyle w:val="Geenafstand"/>
-        <w:rPr>
-          <w:rFonts w:ascii="Arial" w:hAnsi="Arial" w:cs="Arial"/>
-          <w:b/>
-          <w:sz w:val="24"/>
-          <w:szCs w:val="24"/>
-        </w:rPr>
-      </w:pPr>
-    </w:p>
-    <w:p>
-      <w:pPr>
-        <w:pStyle w:val="Geenafstand"/>
-        <w:rPr>
-          <w:rFonts w:ascii="Arial" w:hAnsi="Arial" w:cs="Arial"/>
-          <w:b/>
-          <w:sz w:val="24"/>
-          <w:szCs w:val="24"/>
-        </w:rPr>
-      </w:pPr>
-      <w:r>
-        <w:rPr>
-          <w:rFonts w:ascii="Arial" w:hAnsi="Arial" w:cs="Arial"/>
-          <w:b/>
-          <w:sz w:val="24"/>
-          <w:szCs w:val="24"/>
-        </w:rPr>
-        <w:t>Moet er een meldingsfunctionaliteit in de app komen voor als er berichten binnenkomen?</w:t>
-      </w:r>
-    </w:p>
-    <w:p>
-      <w:pPr>
-        <w:pStyle w:val="Geenafstand"/>
-        <w:rPr>
-          <w:rFonts w:ascii="Arial" w:hAnsi="Arial" w:cs="Arial"/>
-          <w:b/>
-          <w:sz w:val="24"/>
-          <w:szCs w:val="24"/>
-        </w:rPr>
-      </w:pPr>
-    </w:p>
-    <w:p>
-      <w:pPr>
-        <w:pStyle w:val="Geenafstand"/>
-        <w:rPr>
-          <w:rFonts w:ascii="Arial" w:hAnsi="Arial" w:cs="Arial"/>
-          <w:sz w:val="24"/>
-          <w:szCs w:val="24"/>
-        </w:rPr>
-      </w:pPr>
-      <w:r>
-        <w:rPr>
-          <w:rFonts w:ascii="Arial" w:hAnsi="Arial" w:cs="Arial"/>
-          <w:sz w:val="24"/>
-          <w:szCs w:val="24"/>
-        </w:rPr>
-        <w:t>Ja als er een bericht binnenkomt moet er een melding komt</w:t>
-      </w:r>
-    </w:p>
-    <w:p>
-      <w:pPr>
-        <w:pStyle w:val="Geenafstand"/>
-        <w:rPr>
-          <w:rFonts w:ascii="Arial" w:hAnsi="Arial" w:cs="Arial"/>
-          <w:b/>
-          <w:sz w:val="24"/>
-          <w:szCs w:val="24"/>
-        </w:rPr>
-      </w:pPr>
-    </w:p>
-    <w:p>
-      <w:pPr>
-        <w:pStyle w:val="Geenafstand"/>
-        <w:rPr>
-          <w:rFonts w:ascii="Arial" w:hAnsi="Arial" w:cs="Arial"/>
-          <w:b/>
-          <w:sz w:val="24"/>
-          <w:szCs w:val="24"/>
-        </w:rPr>
-      </w:pPr>
-      <w:r>
-        <w:rPr>
-          <w:rFonts w:ascii="Arial" w:hAnsi="Arial" w:cs="Arial"/>
-          <w:b/>
-          <w:sz w:val="24"/>
-          <w:szCs w:val="24"/>
-        </w:rPr>
-        <w:t>Moet bij het kind te zien zijn hoe vaak hij al afwezig is geweest? Bijv. in %</w:t>
-      </w:r>
-    </w:p>
-    <w:p>
-      <w:pPr>
-        <w:pStyle w:val="Geenafstand"/>
-        <w:rPr>
-          <w:rFonts w:ascii="Arial" w:hAnsi="Arial" w:cs="Arial"/>
-          <w:b/>
-          <w:sz w:val="24"/>
-          <w:szCs w:val="24"/>
-        </w:rPr>
-      </w:pPr>
-    </w:p>
-    <w:p>
-      <w:pPr>
-        <w:pStyle w:val="Geenafstand"/>
-        <w:rPr>
-          <w:rFonts w:ascii="Arial" w:hAnsi="Arial" w:cs="Arial"/>
-          <w:sz w:val="24"/>
-          <w:szCs w:val="24"/>
-        </w:rPr>
-      </w:pPr>
-      <w:r>
-        <w:rPr>
-          <w:rFonts w:ascii="Arial" w:hAnsi="Arial" w:cs="Arial"/>
-          <w:sz w:val="24"/>
-          <w:szCs w:val="24"/>
-        </w:rPr>
-        <w:t>Gemeld of niet gemeld, verschil tussen ziek, vakantie, afwezig dus bij een kind e</w:t>
-      </w:r>
-      <w:r>
-        <w:rPr>
-          <w:rFonts w:ascii="Arial" w:hAnsi="Arial" w:cs="Arial"/>
-          <w:sz w:val="24"/>
-          <w:szCs w:val="24"/>
-        </w:rPr>
-        <w:t>en nummer met aantal afwezig, ziek en vakantie</w:t>
-      </w:r>
-    </w:p>
-    <w:p>
-      <w:pPr>
-        <w:pStyle w:val="Geenafstand"/>
-        <w:rPr>
-          <w:rFonts w:ascii="Arial" w:hAnsi="Arial" w:cs="Arial"/>
-          <w:sz w:val="24"/>
-          <w:szCs w:val="24"/>
-        </w:rPr>
-      </w:pPr>
-    </w:p>
-    <w:p>
-      <w:pPr>
-        <w:pStyle w:val="Geenafstand"/>
-        <w:rPr>
-          <w:rFonts w:ascii="Arial" w:hAnsi="Arial" w:cs="Arial"/>
-          <w:sz w:val="24"/>
-          <w:szCs w:val="24"/>
-        </w:rPr>
-      </w:pPr>
-      <w:r>
-        <w:rPr>
-          <w:rFonts w:ascii="Arial" w:hAnsi="Arial" w:cs="Arial"/>
-          <w:sz w:val="24"/>
-          <w:szCs w:val="24"/>
-        </w:rPr>
-        <w:t>Er moet een lijst komen met absentie datum met te kijken of hij ziek, afwezig of vakantie is.</w:t>
-      </w:r>
-    </w:p>
-    <w:p>
-      <w:pPr>
-        <w:pStyle w:val="Geenafstand"/>
-        <w:rPr>
-          <w:rFonts w:ascii="Arial" w:hAnsi="Arial" w:cs="Arial"/>
-          <w:b/>
-          <w:sz w:val="24"/>
-          <w:szCs w:val="24"/>
-        </w:rPr>
-      </w:pPr>
-    </w:p>
-    <w:p>
-      <w:pPr>
-        <w:pStyle w:val="Geenafstand"/>
-        <w:rPr>
-          <w:rFonts w:ascii="Arial" w:hAnsi="Arial" w:cs="Arial"/>
-          <w:b/>
-          <w:sz w:val="24"/>
-          <w:szCs w:val="24"/>
-        </w:rPr>
-      </w:pPr>
-    </w:p>
-    <w:p>
-      <w:pPr>
-        <w:pStyle w:val="Geenafstand"/>
-        <w:rPr>
-          <w:rFonts w:ascii="Arial" w:hAnsi="Arial" w:cs="Arial"/>
-          <w:b/>
-          <w:sz w:val="24"/>
-          <w:szCs w:val="24"/>
-        </w:rPr>
-      </w:pPr>
-      <w:r>
-        <w:rPr>
-          <w:rFonts w:ascii="Arial" w:hAnsi="Arial" w:cs="Arial"/>
-          <w:b/>
-          <w:sz w:val="24"/>
-          <w:szCs w:val="24"/>
-        </w:rPr>
-        <w:t xml:space="preserve">Kunnen de ouders meerdere accounts krijgen per kind? </w:t>
-      </w:r>
-      <w:proofErr w:type="gramStart"/>
-      <w:r>
-        <w:rPr>
-          <w:rFonts w:ascii="Arial" w:hAnsi="Arial" w:cs="Arial"/>
-          <w:b/>
-          <w:sz w:val="24"/>
-          <w:szCs w:val="24"/>
-        </w:rPr>
-        <w:t>( bijv.</w:t>
-      </w:r>
-      <w:proofErr w:type="gramEnd"/>
-      <w:r>
-        <w:rPr>
-          <w:rFonts w:ascii="Arial" w:hAnsi="Arial" w:cs="Arial"/>
-          <w:b/>
-          <w:sz w:val="24"/>
-          <w:szCs w:val="24"/>
-        </w:rPr>
-        <w:t xml:space="preserve"> vader en moeder apart)</w:t>
-      </w:r>
-    </w:p>
-    <w:p>
-      <w:pPr>
-        <w:pStyle w:val="Geenafstand"/>
-        <w:rPr>
-          <w:rFonts w:ascii="Arial" w:hAnsi="Arial" w:cs="Arial"/>
-          <w:b/>
-          <w:sz w:val="24"/>
-          <w:szCs w:val="24"/>
-        </w:rPr>
-      </w:pPr>
-    </w:p>
-    <w:p>
-      <w:pPr>
-        <w:pStyle w:val="Geenafstand"/>
-        <w:rPr>
-          <w:rFonts w:ascii="Arial" w:hAnsi="Arial" w:cs="Arial"/>
-          <w:sz w:val="24"/>
-          <w:szCs w:val="24"/>
-        </w:rPr>
-      </w:pPr>
-      <w:r>
-        <w:rPr>
-          <w:rFonts w:ascii="Arial" w:hAnsi="Arial" w:cs="Arial"/>
-          <w:sz w:val="24"/>
-          <w:szCs w:val="24"/>
-        </w:rPr>
-        <w:t>Ja, meerdere inloggegevens bijvoorbeeld voor vader en moeder</w:t>
-      </w:r>
-      <w:r>
-        <w:rPr>
-          <w:rFonts w:ascii="Arial" w:hAnsi="Arial" w:cs="Arial"/>
-          <w:sz w:val="24"/>
-          <w:szCs w:val="24"/>
-        </w:rPr>
-        <w:t xml:space="preserve"> en als ze een bericht sturen voor de ouders moeten ze het </w:t>
-      </w:r>
-      <w:proofErr w:type="spellStart"/>
-      <w:r>
-        <w:rPr>
-          <w:rFonts w:ascii="Arial" w:hAnsi="Arial" w:cs="Arial"/>
-          <w:sz w:val="24"/>
-          <w:szCs w:val="24"/>
-        </w:rPr>
-        <w:t>alletwee</w:t>
-      </w:r>
-      <w:proofErr w:type="spellEnd"/>
-      <w:r>
-        <w:rPr>
-          <w:rFonts w:ascii="Arial" w:hAnsi="Arial" w:cs="Arial"/>
-          <w:sz w:val="24"/>
-          <w:szCs w:val="24"/>
-        </w:rPr>
-        <w:t xml:space="preserve"> krijgen</w:t>
-      </w:r>
-    </w:p>
-    <w:p>
-      <w:pPr>
-        <w:pStyle w:val="Geenafstand"/>
-        <w:rPr>
-          <w:rFonts w:ascii="Arial" w:hAnsi="Arial" w:cs="Arial"/>
-          <w:sz w:val="24"/>
-          <w:szCs w:val="24"/>
-        </w:rPr>
-      </w:pPr>
-    </w:p>
-    <w:p>
-      <w:pPr>
-        <w:pStyle w:val="Geenafstand"/>
-        <w:rPr>
-          <w:rFonts w:ascii="Arial" w:hAnsi="Arial" w:cs="Arial"/>
-          <w:b/>
-          <w:sz w:val="24"/>
-          <w:szCs w:val="24"/>
-        </w:rPr>
-      </w:pPr>
-    </w:p>
-    <w:p>
-      <w:pPr>
-        <w:pStyle w:val="Geenafstand"/>
-        <w:rPr>
-          <w:rFonts w:ascii="Arial" w:hAnsi="Arial" w:cs="Arial"/>
-          <w:b/>
-          <w:sz w:val="24"/>
-          <w:szCs w:val="24"/>
-        </w:rPr>
-      </w:pPr>
-      <w:r>
-        <w:rPr>
-          <w:rFonts w:ascii="Arial" w:hAnsi="Arial" w:cs="Arial"/>
-          <w:b/>
-          <w:sz w:val="24"/>
-          <w:szCs w:val="24"/>
-        </w:rPr>
-        <w:t>Als er meerder kinderen van 1 ouder op zitten heeft de ouder dan 2 verschillende accounts of moeten de 2 kinderen gekoppeld worden aan hetzelfde account?</w:t>
-      </w:r>
-    </w:p>
-    <w:p>
-      <w:pPr>
-        <w:pStyle w:val="Geenafstand"/>
-        <w:rPr>
-          <w:rFonts w:ascii="Arial" w:hAnsi="Arial" w:cs="Arial"/>
-          <w:b/>
-          <w:sz w:val="24"/>
-          <w:szCs w:val="24"/>
-        </w:rPr>
-      </w:pPr>
-    </w:p>
-    <w:p>
-      <w:pPr>
-        <w:pStyle w:val="Geenafstand"/>
-        <w:rPr>
-          <w:rFonts w:ascii="Arial" w:hAnsi="Arial" w:cs="Arial"/>
-          <w:sz w:val="24"/>
-          <w:szCs w:val="24"/>
-        </w:rPr>
-      </w:pPr>
-      <w:r>
-        <w:rPr>
-          <w:rFonts w:ascii="Arial" w:hAnsi="Arial" w:cs="Arial"/>
-          <w:sz w:val="24"/>
-          <w:szCs w:val="24"/>
-        </w:rPr>
-        <w:t>Account per kind</w:t>
-      </w:r>
-      <w:r>
-        <w:rPr>
-          <w:rFonts w:ascii="Arial" w:hAnsi="Arial" w:cs="Arial"/>
-          <w:sz w:val="24"/>
-          <w:szCs w:val="24"/>
-        </w:rPr>
-        <w:t>s</w:t>
-      </w:r>
-    </w:p>
-    <w:p>
-      <w:pPr>
-        <w:pStyle w:val="Geenafstand"/>
-        <w:rPr>
-          <w:rFonts w:ascii="Arial" w:hAnsi="Arial" w:cs="Arial"/>
-          <w:sz w:val="24"/>
-          <w:szCs w:val="24"/>
-        </w:rPr>
-      </w:pPr>
-    </w:p>
-    <w:p>
-      <w:pPr>
-        <w:pStyle w:val="Geenafstand"/>
-        <w:rPr>
-          <w:rFonts w:ascii="Arial" w:hAnsi="Arial" w:cs="Arial"/>
-          <w:b/>
-          <w:sz w:val="24"/>
-          <w:szCs w:val="24"/>
-        </w:rPr>
-      </w:pPr>
-    </w:p>
-    <w:p>
-      <w:pPr>
-        <w:pStyle w:val="Geenafstand"/>
-        <w:rPr>
-          <w:rFonts w:ascii="Arial" w:hAnsi="Arial" w:cs="Arial"/>
-          <w:b/>
-          <w:sz w:val="24"/>
-          <w:szCs w:val="24"/>
-        </w:rPr>
-      </w:pPr>
-      <w:r>
-        <w:rPr>
-          <w:rFonts w:ascii="Arial" w:hAnsi="Arial" w:cs="Arial"/>
-          <w:b/>
-          <w:sz w:val="24"/>
-          <w:szCs w:val="24"/>
-        </w:rPr>
-        <w:t>Wil je kunnen chatten of losse berichten sturen?</w:t>
-      </w:r>
-    </w:p>
-    <w:p>
-      <w:pPr>
-        <w:pStyle w:val="Geenafstand"/>
-        <w:rPr>
-          <w:rFonts w:ascii="Arial" w:hAnsi="Arial" w:cs="Arial"/>
-          <w:b/>
-          <w:sz w:val="24"/>
-          <w:szCs w:val="24"/>
-        </w:rPr>
-      </w:pPr>
-    </w:p>
-    <w:p>
-      <w:pPr>
-        <w:pStyle w:val="Geenafstand"/>
-        <w:rPr>
-          <w:rFonts w:ascii="Arial" w:hAnsi="Arial" w:cs="Arial"/>
-          <w:sz w:val="24"/>
-          <w:szCs w:val="24"/>
-        </w:rPr>
-      </w:pPr>
-      <w:proofErr w:type="gramStart"/>
-      <w:r>
-        <w:rPr>
-          <w:rFonts w:ascii="Arial" w:hAnsi="Arial" w:cs="Arial"/>
-          <w:sz w:val="24"/>
-          <w:szCs w:val="24"/>
-        </w:rPr>
-        <w:t>chat</w:t>
-      </w:r>
-      <w:proofErr w:type="gramEnd"/>
-    </w:p>
-    <w:p>
-      <w:pPr>
-        <w:pStyle w:val="Geenafstand"/>
-        <w:rPr>
-          <w:rFonts w:ascii="Arial" w:hAnsi="Arial" w:cs="Arial"/>
-          <w:b/>
-          <w:sz w:val="24"/>
-          <w:szCs w:val="24"/>
-        </w:rPr>
-      </w:pPr>
-    </w:p>
-    <w:p>
-      <w:pPr>
-        <w:pStyle w:val="Geenafstand"/>
-        <w:rPr>
-          <w:rFonts w:ascii="Arial" w:hAnsi="Arial" w:cs="Arial"/>
-          <w:b/>
-          <w:sz w:val="24"/>
-          <w:szCs w:val="24"/>
-        </w:rPr>
-      </w:pPr>
-      <w:r>
-        <w:rPr>
-          <w:rFonts w:ascii="Arial" w:hAnsi="Arial" w:cs="Arial"/>
-          <w:b/>
-          <w:sz w:val="24"/>
-          <w:szCs w:val="24"/>
-        </w:rPr>
-        <w:t>Moeten er ook foto’s gestuurd kunnen worden naar ouders toe?</w:t>
-      </w:r>
-    </w:p>
-    <w:p>
-      <w:pPr>
-        <w:pStyle w:val="Geenafstand"/>
-        <w:rPr>
-          <w:rFonts w:ascii="Arial" w:hAnsi="Arial" w:cs="Arial"/>
-          <w:b/>
-          <w:sz w:val="24"/>
-          <w:szCs w:val="24"/>
-        </w:rPr>
-      </w:pPr>
-    </w:p>
-    <w:p>
-      <w:pPr>
-        <w:pStyle w:val="Geenafstand"/>
-        <w:rPr>
-          <w:rFonts w:ascii="Arial" w:hAnsi="Arial" w:cs="Arial"/>
-          <w:sz w:val="24"/>
-          <w:szCs w:val="24"/>
-        </w:rPr>
-      </w:pPr>
-      <w:r>
-        <w:rPr>
-          <w:rFonts w:ascii="Arial" w:hAnsi="Arial" w:cs="Arial"/>
-          <w:sz w:val="24"/>
-          <w:szCs w:val="24"/>
-        </w:rPr>
-        <w:t>Het zou wel leuk zijn als er tijd voor over is</w:t>
-      </w:r>
-    </w:p>
-    <w:p>
-      <w:pPr>
-        <w:pStyle w:val="Geenafstand"/>
-        <w:rPr>
-          <w:rFonts w:ascii="Arial" w:hAnsi="Arial" w:cs="Arial"/>
-          <w:b/>
-          <w:sz w:val="24"/>
-          <w:szCs w:val="24"/>
-        </w:rPr>
-      </w:pPr>
-    </w:p>
-    <w:p>
-      <w:pPr>
-        <w:pStyle w:val="Geenafstand"/>
-        <w:rPr>
-          <w:rFonts w:ascii="Arial" w:hAnsi="Arial" w:cs="Arial"/>
-          <w:b/>
-          <w:sz w:val="24"/>
-          <w:szCs w:val="24"/>
-        </w:rPr>
-      </w:pPr>
-    </w:p>
-    <w:p>
-      <w:pPr>
-        <w:pStyle w:val="Geenafstand"/>
-        <w:rPr>
-          <w:rFonts w:ascii="Arial" w:hAnsi="Arial" w:cs="Arial"/>
-          <w:b/>
-          <w:sz w:val="24"/>
-          <w:szCs w:val="24"/>
-        </w:rPr>
-      </w:pPr>
-      <w:r>
-        <w:rPr>
-          <w:rFonts w:ascii="Arial" w:hAnsi="Arial" w:cs="Arial"/>
-          <w:b/>
-          <w:sz w:val="24"/>
-          <w:szCs w:val="24"/>
-        </w:rPr>
-        <w:t>Welke gegevens van een kind moeten er in de app komen?</w:t>
-      </w:r>
-    </w:p>
-    <w:p>
-      <w:pPr>
-        <w:pStyle w:val="Geenafstand"/>
-        <w:rPr>
-          <w:rFonts w:ascii="Arial" w:hAnsi="Arial" w:cs="Arial"/>
-          <w:b/>
-          <w:sz w:val="24"/>
-          <w:szCs w:val="24"/>
-        </w:rPr>
-      </w:pPr>
-    </w:p>
-    <w:p>
-      <w:pPr>
-        <w:pStyle w:val="Geenafstand"/>
-        <w:rPr>
-          <w:rFonts w:ascii="Arial" w:hAnsi="Arial" w:cs="Arial"/>
-          <w:sz w:val="24"/>
-          <w:szCs w:val="24"/>
-        </w:rPr>
-      </w:pPr>
-      <w:r>
-        <w:rPr>
-          <w:rFonts w:ascii="Arial" w:hAnsi="Arial" w:cs="Arial"/>
-          <w:sz w:val="24"/>
-          <w:szCs w:val="24"/>
-        </w:rPr>
-        <w:t xml:space="preserve">Telefoonnummer </w:t>
-      </w:r>
-      <w:r>
-        <w:rPr>
-          <w:rFonts w:ascii="Arial" w:hAnsi="Arial" w:cs="Arial"/>
-          <w:sz w:val="24"/>
-          <w:szCs w:val="24"/>
-        </w:rPr>
-        <w:t>(</w:t>
-      </w:r>
-      <w:r>
-        <w:rPr>
-          <w:rFonts w:ascii="Arial" w:hAnsi="Arial" w:cs="Arial"/>
-          <w:sz w:val="24"/>
-          <w:szCs w:val="24"/>
-        </w:rPr>
-        <w:t>kan meerdere zijn)</w:t>
-      </w:r>
-    </w:p>
-    <w:p>
-      <w:pPr>
-        <w:pStyle w:val="Geenafstand"/>
-        <w:rPr>
-          <w:rFonts w:ascii="Arial" w:hAnsi="Arial" w:cs="Arial"/>
-          <w:sz w:val="24"/>
-          <w:szCs w:val="24"/>
-        </w:rPr>
-      </w:pPr>
-      <w:r>
-        <w:rPr>
-          <w:rFonts w:ascii="Arial" w:hAnsi="Arial" w:cs="Arial"/>
-          <w:sz w:val="24"/>
-          <w:szCs w:val="24"/>
-        </w:rPr>
-        <w:t>Dokter telefoonnummer</w:t>
-      </w:r>
-    </w:p>
-    <w:p>
-      <w:pPr>
-        <w:pStyle w:val="Geenafstand"/>
-        <w:rPr>
-          <w:rFonts w:ascii="Arial" w:hAnsi="Arial" w:cs="Arial"/>
-          <w:sz w:val="24"/>
-          <w:szCs w:val="24"/>
-        </w:rPr>
-      </w:pPr>
-      <w:r>
-        <w:rPr>
-          <w:rFonts w:ascii="Arial" w:hAnsi="Arial" w:cs="Arial"/>
-          <w:sz w:val="24"/>
-          <w:szCs w:val="24"/>
-        </w:rPr>
-        <w:t>Geboortedatum</w:t>
-      </w:r>
-    </w:p>
-    <w:p>
-      <w:pPr>
-        <w:pStyle w:val="Geenafstand"/>
-        <w:rPr>
-          <w:rFonts w:ascii="Arial" w:hAnsi="Arial" w:cs="Arial"/>
-          <w:sz w:val="24"/>
-          <w:szCs w:val="24"/>
-        </w:rPr>
-      </w:pPr>
-      <w:r>
-        <w:rPr>
-          <w:rFonts w:ascii="Arial" w:hAnsi="Arial" w:cs="Arial"/>
-          <w:sz w:val="24"/>
-          <w:szCs w:val="24"/>
-        </w:rPr>
-        <w:t>Bijzonderheden</w:t>
-      </w:r>
-    </w:p>
-    <w:p>
-      <w:pPr>
-        <w:pStyle w:val="Geenafstand"/>
-        <w:rPr>
-          <w:rFonts w:ascii="Arial" w:hAnsi="Arial" w:cs="Arial"/>
-          <w:sz w:val="24"/>
-          <w:szCs w:val="24"/>
-        </w:rPr>
-      </w:pPr>
-      <w:r>
-        <w:rPr>
-          <w:rFonts w:ascii="Arial" w:hAnsi="Arial" w:cs="Arial"/>
-          <w:sz w:val="24"/>
-          <w:szCs w:val="24"/>
-        </w:rPr>
-        <w:t>Huisarts</w:t>
-      </w:r>
-    </w:p>
-    <w:p>
-      <w:pPr>
-        <w:pStyle w:val="Geenafstand"/>
-        <w:rPr>
-          <w:rFonts w:ascii="Arial" w:hAnsi="Arial" w:cs="Arial"/>
-          <w:sz w:val="24"/>
-          <w:szCs w:val="24"/>
-        </w:rPr>
-      </w:pPr>
-      <w:r>
-        <w:rPr>
-          <w:rFonts w:ascii="Arial" w:hAnsi="Arial" w:cs="Arial"/>
-          <w:sz w:val="24"/>
-          <w:szCs w:val="24"/>
-        </w:rPr>
-        <w:t>Email</w:t>
-      </w:r>
-    </w:p>
-    <w:p>
-      <w:pPr>
-        <w:pStyle w:val="Geenafstand"/>
-        <w:rPr>
-          <w:rFonts w:ascii="Arial" w:hAnsi="Arial" w:cs="Arial"/>
-          <w:b/>
-          <w:sz w:val="24"/>
-          <w:szCs w:val="24"/>
-        </w:rPr>
-      </w:pPr>
-    </w:p>
-    <w:p>
-      <w:pPr>
-        <w:pStyle w:val="Geenafstand"/>
-        <w:rPr>
-          <w:rFonts w:ascii="Arial" w:hAnsi="Arial" w:cs="Arial"/>
-          <w:sz w:val="24"/>
-          <w:szCs w:val="24"/>
-        </w:rPr>
-      </w:pPr>
-    </w:p>
-    <w:p>
-      <w:pPr>
-        <w:pStyle w:val="Geenafstand"/>
-        <w:rPr>
-          <w:rFonts w:ascii="Arial" w:hAnsi="Arial" w:cs="Arial"/>
-          <w:b/>
-          <w:sz w:val="24"/>
-          <w:szCs w:val="24"/>
-        </w:rPr>
-      </w:pPr>
-    </w:p>
-    <w:p>
-      <w:pPr>
-        <w:pStyle w:val="Geenafstand"/>
-        <w:rPr>
-          <w:rFonts w:ascii="Arial" w:hAnsi="Arial" w:cs="Arial"/>
-          <w:b/>
-          <w:sz w:val="24"/>
-          <w:szCs w:val="24"/>
-        </w:rPr>
-      </w:pPr>
-      <w:r>
-        <w:rPr>
-          <w:rFonts w:ascii="Arial" w:hAnsi="Arial" w:cs="Arial"/>
-          <w:b/>
-          <w:sz w:val="24"/>
-          <w:szCs w:val="24"/>
-        </w:rPr>
-        <w:t>Moet er een apart account komen om de dagen in te plannen en de accounts aan te maken?</w:t>
-      </w:r>
-    </w:p>
-    <w:p>
-      <w:pPr>
-        <w:pStyle w:val="Geenafstand"/>
-        <w:rPr>
-          <w:rFonts w:ascii="Arial" w:hAnsi="Arial" w:cs="Arial"/>
-          <w:b/>
-          <w:sz w:val="24"/>
-          <w:szCs w:val="24"/>
-        </w:rPr>
-      </w:pPr>
-    </w:p>
-    <w:p>
-      <w:pPr>
-        <w:pStyle w:val="Geenafstand"/>
-        <w:rPr>
-          <w:rFonts w:ascii="Arial" w:hAnsi="Arial" w:cs="Arial"/>
-          <w:sz w:val="24"/>
-          <w:szCs w:val="24"/>
-        </w:rPr>
-      </w:pPr>
-      <w:r>
-        <w:rPr>
-          <w:rFonts w:ascii="Arial" w:hAnsi="Arial" w:cs="Arial"/>
-          <w:sz w:val="24"/>
-          <w:szCs w:val="24"/>
-        </w:rPr>
-        <w:t>De leidsters moeten dat kunnen doen</w:t>
-      </w:r>
-    </w:p>
-    <w:p>
-      <w:pPr>
-        <w:pStyle w:val="Geenafstand"/>
-        <w:rPr>
-          <w:rFonts w:ascii="Arial" w:hAnsi="Arial" w:cs="Arial"/>
-          <w:b/>
-          <w:sz w:val="24"/>
-          <w:szCs w:val="24"/>
-        </w:rPr>
-      </w:pPr>
-    </w:p>
-    <w:p>
-      <w:pPr>
-        <w:pStyle w:val="Geenafstand"/>
-        <w:rPr>
-          <w:rFonts w:ascii="Arial" w:hAnsi="Arial" w:cs="Arial"/>
-          <w:b/>
-          <w:sz w:val="24"/>
-          <w:szCs w:val="24"/>
-        </w:rPr>
-      </w:pPr>
-    </w:p>
-    <w:p>
-      <w:pPr>
-        <w:pStyle w:val="Geenafstand"/>
-        <w:rPr>
-          <w:rFonts w:ascii="Arial" w:hAnsi="Arial" w:cs="Arial"/>
-          <w:b/>
-          <w:sz w:val="24"/>
-          <w:szCs w:val="24"/>
-        </w:rPr>
-      </w:pPr>
-      <w:r>
-        <w:rPr>
-          <w:rFonts w:ascii="Arial" w:hAnsi="Arial" w:cs="Arial"/>
-          <w:b/>
-          <w:sz w:val="24"/>
-          <w:szCs w:val="24"/>
-        </w:rPr>
-        <w:t xml:space="preserve">Moeten de foto’s van de kinderen geüpload worden of moet er een mogelijk zijn om de camera in de app te openen? </w:t>
-      </w:r>
-    </w:p>
-    <w:p>
-      <w:pPr>
-        <w:pStyle w:val="Geenafstand"/>
-        <w:rPr>
-          <w:rFonts w:ascii="Arial" w:hAnsi="Arial" w:cs="Arial"/>
-          <w:b/>
-          <w:sz w:val="24"/>
-          <w:szCs w:val="24"/>
-        </w:rPr>
-      </w:pPr>
-    </w:p>
-    <w:p>
-      <w:pPr>
-        <w:pStyle w:val="Geenafstand"/>
-        <w:rPr>
-          <w:rFonts w:ascii="Arial" w:hAnsi="Arial" w:cs="Arial"/>
-          <w:sz w:val="24"/>
-          <w:szCs w:val="24"/>
-        </w:rPr>
-      </w:pPr>
-      <w:r>
-        <w:rPr>
-          <w:rFonts w:ascii="Arial" w:hAnsi="Arial" w:cs="Arial"/>
-          <w:sz w:val="24"/>
-          <w:szCs w:val="24"/>
-        </w:rPr>
-        <w:t xml:space="preserve">Camera hoeft niet in de app geopend te worden. Want hoeft alleen vanuit de galerij </w:t>
-      </w:r>
-    </w:p>
-    <w:p>
-      <w:pPr>
-        <w:pStyle w:val="Geenafstand"/>
-        <w:rPr>
-          <w:rFonts w:ascii="Arial" w:hAnsi="Arial" w:cs="Arial"/>
-          <w:b/>
-          <w:sz w:val="24"/>
-          <w:szCs w:val="24"/>
-        </w:rPr>
-      </w:pPr>
-    </w:p>
-    <w:p>
-      <w:pPr>
-        <w:pStyle w:val="Geenafstand"/>
-        <w:rPr>
-          <w:rFonts w:ascii="Arial" w:hAnsi="Arial" w:cs="Arial"/>
-          <w:b/>
-          <w:sz w:val="24"/>
-          <w:szCs w:val="24"/>
-        </w:rPr>
-      </w:pPr>
-    </w:p>
-    <w:p>
-      <w:pPr>
-        <w:pStyle w:val="Geenafstand"/>
-        <w:rPr>
-          <w:rFonts w:ascii="Arial" w:hAnsi="Arial" w:cs="Arial"/>
-          <w:b/>
-          <w:sz w:val="24"/>
-          <w:szCs w:val="24"/>
-        </w:rPr>
-      </w:pPr>
-      <w:r>
-        <w:rPr>
-          <w:rFonts w:ascii="Arial" w:hAnsi="Arial" w:cs="Arial"/>
-          <w:b/>
-          <w:sz w:val="24"/>
-          <w:szCs w:val="24"/>
-        </w:rPr>
-        <w:t>Moet er een mogelijkheid zijn om bij een kind aan te geven of hij eerder weg ging dan de eindtijd.</w:t>
-      </w:r>
-    </w:p>
-    <w:p>
-      <w:pPr>
-        <w:pStyle w:val="Geenafstand"/>
-        <w:rPr>
-          <w:rFonts w:ascii="Arial" w:hAnsi="Arial" w:cs="Arial"/>
-          <w:b/>
-          <w:sz w:val="24"/>
-          <w:szCs w:val="24"/>
-        </w:rPr>
-      </w:pPr>
-    </w:p>
-    <w:p>
-      <w:pPr>
-        <w:pStyle w:val="Geenafstand"/>
-        <w:rPr>
-          <w:rFonts w:ascii="Arial" w:hAnsi="Arial" w:cs="Arial"/>
-          <w:sz w:val="24"/>
-          <w:szCs w:val="24"/>
-        </w:rPr>
-      </w:pPr>
-      <w:r>
-        <w:rPr>
-          <w:rFonts w:ascii="Arial" w:hAnsi="Arial" w:cs="Arial"/>
-          <w:sz w:val="24"/>
-          <w:szCs w:val="24"/>
-        </w:rPr>
-        <w:t>Hoeft niet een tijd als hij maar afgemeld kan worden tussendoor</w:t>
-      </w:r>
-    </w:p>
-    <w:p>
-      <w:pPr>
-        <w:pStyle w:val="Geenafstand"/>
-        <w:rPr>
-          <w:rFonts w:ascii="Arial" w:hAnsi="Arial" w:cs="Arial"/>
-          <w:b/>
-          <w:sz w:val="24"/>
-          <w:szCs w:val="24"/>
-        </w:rPr>
-      </w:pPr>
-    </w:p>
-    <w:p>
-      <w:pPr>
-        <w:pStyle w:val="Geenafstand"/>
-        <w:rPr>
-          <w:rFonts w:ascii="Arial" w:hAnsi="Arial" w:cs="Arial"/>
-          <w:b/>
-          <w:sz w:val="24"/>
-          <w:szCs w:val="24"/>
-        </w:rPr>
-      </w:pPr>
-      <w:r>
-        <w:rPr>
-          <w:rFonts w:ascii="Arial" w:hAnsi="Arial" w:cs="Arial"/>
-          <w:b/>
-          <w:sz w:val="24"/>
-          <w:szCs w:val="24"/>
-        </w:rPr>
-        <w:t>Moet er een mogelijkheid zijn om bij een kind aan te geven of hij later binnen kwam dan de begintijd.</w:t>
-      </w:r>
-    </w:p>
-    <w:p>
-      <w:pPr>
-        <w:pStyle w:val="Geenafstand"/>
-        <w:rPr>
-          <w:rFonts w:ascii="Arial" w:hAnsi="Arial" w:cs="Arial"/>
-          <w:b/>
-          <w:sz w:val="24"/>
-          <w:szCs w:val="24"/>
-        </w:rPr>
-      </w:pPr>
-    </w:p>
-    <w:p>
-      <w:pPr>
-        <w:pStyle w:val="Geenafstand"/>
-        <w:rPr>
-          <w:rFonts w:ascii="Arial" w:hAnsi="Arial" w:cs="Arial"/>
-          <w:b/>
-          <w:sz w:val="24"/>
-          <w:szCs w:val="24"/>
-        </w:rPr>
-      </w:pPr>
-    </w:p>
-    <w:p>
-      <w:pPr>
-        <w:pStyle w:val="Geenafstand"/>
-        <w:rPr>
-          <w:rFonts w:ascii="Arial" w:hAnsi="Arial" w:cs="Arial"/>
-          <w:sz w:val="24"/>
-          <w:szCs w:val="24"/>
-        </w:rPr>
-      </w:pPr>
-      <w:r>
-        <w:rPr>
-          <w:rFonts w:ascii="Arial" w:hAnsi="Arial" w:cs="Arial"/>
-          <w:sz w:val="24"/>
-          <w:szCs w:val="24"/>
-        </w:rPr>
-        <w:lastRenderedPageBreak/>
-        <w:t>Hoeft geen tijd bij maar kan tussendoor aangemeld worden</w:t>
-      </w:r>
-    </w:p>
-    <w:p>
-      <w:pPr>
-        <w:pStyle w:val="Geenafstand"/>
-        <w:rPr>
-          <w:rFonts w:ascii="Arial" w:hAnsi="Arial" w:cs="Arial"/>
-          <w:b/>
-          <w:sz w:val="24"/>
-          <w:szCs w:val="24"/>
-        </w:rPr>
-      </w:pPr>
-      <w:r>
-        <w:rPr>
-          <w:rFonts w:ascii="Arial" w:hAnsi="Arial" w:cs="Arial"/>
-          <w:b/>
-          <w:sz w:val="24"/>
-          <w:szCs w:val="24"/>
-        </w:rPr>
-        <w:t>Bestaan de groepen uit vaste kinderen of zijn het elke week verschillende kinderen per groep?</w:t>
-      </w:r>
-    </w:p>
-    <w:p>
-      <w:pPr>
-        <w:pStyle w:val="Geenafstand"/>
-        <w:rPr>
-          <w:rFonts w:ascii="Arial" w:hAnsi="Arial" w:cs="Arial"/>
-          <w:b/>
-          <w:sz w:val="24"/>
-          <w:szCs w:val="24"/>
-        </w:rPr>
-      </w:pPr>
-    </w:p>
-    <w:p>
-      <w:pPr>
-        <w:pStyle w:val="Geenafstand"/>
-        <w:rPr>
-          <w:rFonts w:ascii="Arial" w:hAnsi="Arial" w:cs="Arial"/>
-          <w:sz w:val="24"/>
-          <w:szCs w:val="24"/>
-        </w:rPr>
-      </w:pPr>
-      <w:r>
-        <w:rPr>
-          <w:rFonts w:ascii="Arial" w:hAnsi="Arial" w:cs="Arial"/>
-          <w:sz w:val="24"/>
-          <w:szCs w:val="24"/>
-        </w:rPr>
-        <w:t xml:space="preserve">Kind aan een dag koppelen omdat het soms verschilt </w:t>
-      </w:r>
-    </w:p>
-    <w:p>
-      <w:pPr>
-        <w:pStyle w:val="Geenafstand"/>
-        <w:rPr>
-          <w:rFonts w:ascii="Arial" w:hAnsi="Arial" w:cs="Arial"/>
-          <w:b/>
-          <w:sz w:val="24"/>
-          <w:szCs w:val="24"/>
-        </w:rPr>
-      </w:pPr>
-    </w:p>
-    <w:p>
-      <w:pPr>
-        <w:pStyle w:val="Geenafstand"/>
-        <w:rPr>
-          <w:rFonts w:ascii="Arial" w:hAnsi="Arial" w:cs="Arial"/>
-          <w:b/>
-          <w:sz w:val="24"/>
-          <w:szCs w:val="24"/>
-        </w:rPr>
-      </w:pPr>
-      <w:r>
-        <w:rPr>
-          <w:rFonts w:ascii="Arial" w:hAnsi="Arial" w:cs="Arial"/>
-          <w:b/>
-          <w:sz w:val="24"/>
-          <w:szCs w:val="24"/>
-        </w:rPr>
-        <w:t>Is er al een database online met gegevens van de kinderen?</w:t>
-      </w:r>
-    </w:p>
-    <w:p>
-      <w:pPr>
-        <w:pStyle w:val="Geenafstand"/>
-        <w:rPr>
-          <w:rFonts w:ascii="Arial" w:hAnsi="Arial" w:cs="Arial"/>
-          <w:b/>
-          <w:sz w:val="24"/>
-          <w:szCs w:val="24"/>
-        </w:rPr>
-      </w:pPr>
-    </w:p>
-    <w:p>
-      <w:pPr>
-        <w:pStyle w:val="Geenafstand"/>
-        <w:rPr>
-          <w:rFonts w:ascii="Arial" w:hAnsi="Arial" w:cs="Arial"/>
-          <w:sz w:val="24"/>
-          <w:szCs w:val="24"/>
-        </w:rPr>
-      </w:pPr>
-      <w:r>
-        <w:rPr>
-          <w:rFonts w:ascii="Arial" w:hAnsi="Arial" w:cs="Arial"/>
-          <w:sz w:val="24"/>
-          <w:szCs w:val="24"/>
-        </w:rPr>
-        <w:t xml:space="preserve">Ja maar daar kunnen wij niet bij want dat is van </w:t>
-      </w:r>
-      <w:proofErr w:type="spellStart"/>
-      <w:r>
-        <w:rPr>
-          <w:rFonts w:ascii="Arial" w:hAnsi="Arial" w:cs="Arial"/>
-          <w:sz w:val="24"/>
-          <w:szCs w:val="24"/>
-        </w:rPr>
-        <w:t>Kober</w:t>
-      </w:r>
-      <w:proofErr w:type="spellEnd"/>
-    </w:p>
-    <w:p>
-      <w:pPr>
-        <w:pStyle w:val="Geenafstand"/>
-        <w:rPr>
-          <w:rFonts w:ascii="Arial" w:hAnsi="Arial" w:cs="Arial"/>
-          <w:b/>
-          <w:sz w:val="24"/>
-          <w:szCs w:val="24"/>
-        </w:rPr>
-      </w:pPr>
-    </w:p>
-    <w:p>
-      <w:pPr>
-        <w:pStyle w:val="Geenafstand"/>
-        <w:rPr>
-          <w:rFonts w:ascii="Arial" w:hAnsi="Arial" w:cs="Arial"/>
-          <w:b/>
-          <w:sz w:val="24"/>
-          <w:szCs w:val="24"/>
-        </w:rPr>
-      </w:pPr>
-      <w:r>
-        <w:rPr>
-          <w:rFonts w:ascii="Arial" w:hAnsi="Arial" w:cs="Arial"/>
-          <w:b/>
-          <w:sz w:val="24"/>
-          <w:szCs w:val="24"/>
-        </w:rPr>
-        <w:t>Moet de betaling per maand gedaan worden of per keer?</w:t>
-      </w:r>
-    </w:p>
-    <w:p>
-      <w:pPr>
-        <w:pStyle w:val="Geenafstand"/>
-        <w:rPr>
-          <w:rFonts w:ascii="Arial" w:hAnsi="Arial" w:cs="Arial"/>
-          <w:b/>
-          <w:sz w:val="24"/>
-          <w:szCs w:val="24"/>
-        </w:rPr>
-      </w:pPr>
-    </w:p>
-    <w:p>
-      <w:pPr>
-        <w:pStyle w:val="Geenafstand"/>
-        <w:rPr>
-          <w:rFonts w:ascii="Arial" w:hAnsi="Arial" w:cs="Arial"/>
-          <w:sz w:val="24"/>
-          <w:szCs w:val="24"/>
-        </w:rPr>
-      </w:pPr>
-      <w:r>
-        <w:rPr>
-          <w:rFonts w:ascii="Arial" w:hAnsi="Arial" w:cs="Arial"/>
-          <w:sz w:val="24"/>
-          <w:szCs w:val="24"/>
-        </w:rPr>
-        <w:t>Vast bedrag per maand</w:t>
-      </w:r>
-    </w:p>
-    <w:p>
-      <w:pPr>
-        <w:pStyle w:val="Geenafstand"/>
-        <w:rPr>
-          <w:rFonts w:ascii="Arial" w:hAnsi="Arial" w:cs="Arial"/>
-          <w:b/>
-          <w:sz w:val="24"/>
-          <w:szCs w:val="24"/>
-        </w:rPr>
-      </w:pPr>
-    </w:p>
-    <w:p>
-      <w:pPr>
-        <w:pStyle w:val="Geenafstand"/>
-        <w:rPr>
-          <w:rFonts w:ascii="Arial" w:hAnsi="Arial" w:cs="Arial"/>
-          <w:b/>
-          <w:sz w:val="24"/>
-          <w:szCs w:val="24"/>
-        </w:rPr>
-      </w:pPr>
-      <w:r>
-        <w:rPr>
-          <w:rFonts w:ascii="Arial" w:hAnsi="Arial" w:cs="Arial"/>
-          <w:b/>
-          <w:sz w:val="24"/>
-          <w:szCs w:val="24"/>
-        </w:rPr>
-        <w:t>Willen jullie echt 1 account of meer want anders weet de ouder niet met wie hij/zij praat</w:t>
-      </w:r>
-    </w:p>
-    <w:p>
-      <w:pPr>
-        <w:pStyle w:val="Geenafstand"/>
-        <w:rPr>
-          <w:rFonts w:ascii="Arial" w:hAnsi="Arial" w:cs="Arial"/>
-          <w:b/>
-          <w:sz w:val="24"/>
-          <w:szCs w:val="24"/>
-        </w:rPr>
-      </w:pPr>
-    </w:p>
-    <w:p>
-      <w:pPr>
-        <w:pStyle w:val="Geenafstand"/>
-        <w:rPr>
-          <w:rFonts w:ascii="Arial" w:hAnsi="Arial" w:cs="Arial"/>
-          <w:b/>
-          <w:sz w:val="24"/>
-          <w:szCs w:val="24"/>
-        </w:rPr>
-      </w:pPr>
-    </w:p>
-    <w:p>
-      <w:pPr>
-        <w:pStyle w:val="Geenafstand"/>
-        <w:rPr>
-          <w:rFonts w:ascii="Arial" w:hAnsi="Arial" w:cs="Arial"/>
-          <w:sz w:val="24"/>
-          <w:szCs w:val="24"/>
-        </w:rPr>
-      </w:pPr>
-      <w:r>
-        <w:rPr>
-          <w:rFonts w:ascii="Arial" w:hAnsi="Arial" w:cs="Arial"/>
-          <w:sz w:val="24"/>
-          <w:szCs w:val="24"/>
-        </w:rPr>
-        <w:t>Aparte accounts voor de leidsters</w:t>
-      </w:r>
-    </w:p>
-    <w:p>
-      <w:pPr>
-        <w:pStyle w:val="Geenafstand"/>
-        <w:rPr>
-          <w:rFonts w:ascii="Arial" w:hAnsi="Arial" w:cs="Arial"/>
-          <w:sz w:val="24"/>
-          <w:szCs w:val="24"/>
-        </w:rPr>
-      </w:pPr>
-    </w:p>
-    <w:p>
-      <w:pPr>
-        <w:pStyle w:val="Geenafstand"/>
-        <w:rPr>
-          <w:rFonts w:ascii="Arial" w:hAnsi="Arial" w:cs="Arial"/>
-          <w:sz w:val="24"/>
-          <w:szCs w:val="24"/>
-        </w:rPr>
-      </w:pPr>
-    </w:p>
-    <w:p>
-      <w:pPr>
-        <w:pStyle w:val="Geenafstand"/>
-        <w:rPr>
-          <w:rFonts w:ascii="Arial" w:hAnsi="Arial" w:cs="Arial"/>
-          <w:sz w:val="24"/>
-          <w:szCs w:val="24"/>
-        </w:rPr>
-      </w:pPr>
-    </w:p>
-    <w:p>
-      <w:pPr>
-        <w:pStyle w:val="Geenafstand"/>
-        <w:rPr>
-          <w:rFonts w:ascii="Arial" w:hAnsi="Arial" w:cs="Arial"/>
-          <w:sz w:val="24"/>
-          <w:szCs w:val="24"/>
-        </w:rPr>
-      </w:pPr>
-      <w:r>
-        <w:rPr>
-          <w:rFonts w:ascii="Arial" w:hAnsi="Arial" w:cs="Arial"/>
-          <w:sz w:val="24"/>
-          <w:szCs w:val="24"/>
-        </w:rPr>
-        <w:t>Geen foto’s bij de kinderen</w:t>
-      </w:r>
     </w:p>
     <w:sectPr>
-      <w:footerReference w:type="default" r:id="rId11"/>
+      <w:footerReference w:type="default" r:id="rId12"/>
       <w:pgSz w:w="11906" w:h="16838"/>
       <w:pgMar w:top="1417" w:right="1417" w:bottom="1417" w:left="1417" w:header="708" w:footer="708" w:gutter="0"/>
       <w:pgNumType w:start="0"/>
@@ -4675,7 +3887,7 @@
           <w:rPr>
             <w:noProof/>
           </w:rPr>
-          <w:t>5</w:t>
+          <w:t>4</w:t>
         </w:r>
         <w:r>
           <w:fldChar w:fldCharType="end"/>
@@ -4714,6 +3926,127 @@
     </w:p>
   </w:footnote>
 </w:footnotes>
+</file>
+
+<file path=word/numbering.xml><?xml version="1.0" encoding="utf-8"?>
+<w:numbering xmlns:wpc="http://schemas.microsoft.com/office/word/2010/wordprocessingCanvas" xmlns:cx="http://schemas.microsoft.com/office/drawing/2014/chartex" xmlns:cx1="http://schemas.microsoft.com/office/drawing/2015/9/8/chartex" xmlns:cx2="http://schemas.microsoft.com/office/drawing/2015/10/21/chartex" xmlns:cx3="http://schemas.microsoft.com/office/drawing/2016/5/9/chartex" xmlns:cx4="http://schemas.microsoft.com/office/drawing/2016/5/10/chartex" xmlns:cx5="http://schemas.microsoft.com/office/drawing/2016/5/11/chartex" xmlns:mc="http://schemas.openxmlformats.org/markup-compatibility/2006" xmlns:o="urn:schemas-microsoft-com:office:office" xmlns:r="http://schemas.openxmlformats.org/officeDocument/2006/relationships" xmlns:m="http://schemas.openxmlformats.org/officeDocument/2006/math" xmlns:v="urn:schemas-microsoft-com:vml" xmlns:wp14="http://schemas.microsoft.com/office/word/2010/wordprocessingDrawing" xmlns:wp="http://schemas.openxmlformats.org/drawingml/2006/wordprocessingDrawing" xmlns:w10="urn:schemas-microsoft-com:office:word" xmlns:w="http://schemas.openxmlformats.org/wordprocessingml/2006/main" xmlns:w14="http://schemas.microsoft.com/office/word/2010/wordml" xmlns:w15="http://schemas.microsoft.com/office/word/2012/wordml" xmlns:w16se="http://schemas.microsoft.com/office/word/2015/wordml/symex" xmlns:wpg="http://schemas.microsoft.com/office/word/2010/wordprocessingGroup" xmlns:wpi="http://schemas.microsoft.com/office/word/2010/wordprocessingInk" xmlns:wne="http://schemas.microsoft.com/office/word/2006/wordml" xmlns:wps="http://schemas.microsoft.com/office/word/2010/wordprocessingShape" mc:Ignorable="w14 w15 w16se wp14">
+  <w:abstractNum w:abstractNumId="0" w15:restartNumberingAfterBreak="0">
+    <w:nsid w:val="18954F3C"/>
+    <w:multiLevelType w:val="hybridMultilevel"/>
+    <w:tmpl w:val="38CE9398"/>
+    <w:lvl w:ilvl="0" w:tplc="07F80FCA">
+      <w:start w:val="11"/>
+      <w:numFmt w:val="bullet"/>
+      <w:lvlText w:val="-"/>
+      <w:lvlJc w:val="left"/>
+      <w:pPr>
+        <w:ind w:left="720" w:hanging="360"/>
+      </w:pPr>
+      <w:rPr>
+        <w:rFonts w:ascii="Arial" w:eastAsiaTheme="minorEastAsia" w:hAnsi="Arial" w:cs="Arial" w:hint="default"/>
+      </w:rPr>
+    </w:lvl>
+    <w:lvl w:ilvl="1" w:tplc="04130003">
+      <w:start w:val="1"/>
+      <w:numFmt w:val="bullet"/>
+      <w:lvlText w:val="o"/>
+      <w:lvlJc w:val="left"/>
+      <w:pPr>
+        <w:ind w:left="1440" w:hanging="360"/>
+      </w:pPr>
+      <w:rPr>
+        <w:rFonts w:ascii="Courier New" w:hAnsi="Courier New" w:cs="Courier New" w:hint="default"/>
+      </w:rPr>
+    </w:lvl>
+    <w:lvl w:ilvl="2" w:tplc="04130005" w:tentative="1">
+      <w:start w:val="1"/>
+      <w:numFmt w:val="bullet"/>
+      <w:lvlText w:val=""/>
+      <w:lvlJc w:val="left"/>
+      <w:pPr>
+        <w:ind w:left="2160" w:hanging="360"/>
+      </w:pPr>
+      <w:rPr>
+        <w:rFonts w:ascii="Wingdings" w:hAnsi="Wingdings" w:hint="default"/>
+      </w:rPr>
+    </w:lvl>
+    <w:lvl w:ilvl="3" w:tplc="04130001" w:tentative="1">
+      <w:start w:val="1"/>
+      <w:numFmt w:val="bullet"/>
+      <w:lvlText w:val=""/>
+      <w:lvlJc w:val="left"/>
+      <w:pPr>
+        <w:ind w:left="2880" w:hanging="360"/>
+      </w:pPr>
+      <w:rPr>
+        <w:rFonts w:ascii="Symbol" w:hAnsi="Symbol" w:hint="default"/>
+      </w:rPr>
+    </w:lvl>
+    <w:lvl w:ilvl="4" w:tplc="04130003" w:tentative="1">
+      <w:start w:val="1"/>
+      <w:numFmt w:val="bullet"/>
+      <w:lvlText w:val="o"/>
+      <w:lvlJc w:val="left"/>
+      <w:pPr>
+        <w:ind w:left="3600" w:hanging="360"/>
+      </w:pPr>
+      <w:rPr>
+        <w:rFonts w:ascii="Courier New" w:hAnsi="Courier New" w:cs="Courier New" w:hint="default"/>
+      </w:rPr>
+    </w:lvl>
+    <w:lvl w:ilvl="5" w:tplc="04130005" w:tentative="1">
+      <w:start w:val="1"/>
+      <w:numFmt w:val="bullet"/>
+      <w:lvlText w:val=""/>
+      <w:lvlJc w:val="left"/>
+      <w:pPr>
+        <w:ind w:left="4320" w:hanging="360"/>
+      </w:pPr>
+      <w:rPr>
+        <w:rFonts w:ascii="Wingdings" w:hAnsi="Wingdings" w:hint="default"/>
+      </w:rPr>
+    </w:lvl>
+    <w:lvl w:ilvl="6" w:tplc="04130001" w:tentative="1">
+      <w:start w:val="1"/>
+      <w:numFmt w:val="bullet"/>
+      <w:lvlText w:val=""/>
+      <w:lvlJc w:val="left"/>
+      <w:pPr>
+        <w:ind w:left="5040" w:hanging="360"/>
+      </w:pPr>
+      <w:rPr>
+        <w:rFonts w:ascii="Symbol" w:hAnsi="Symbol" w:hint="default"/>
+      </w:rPr>
+    </w:lvl>
+    <w:lvl w:ilvl="7" w:tplc="04130003" w:tentative="1">
+      <w:start w:val="1"/>
+      <w:numFmt w:val="bullet"/>
+      <w:lvlText w:val="o"/>
+      <w:lvlJc w:val="left"/>
+      <w:pPr>
+        <w:ind w:left="5760" w:hanging="360"/>
+      </w:pPr>
+      <w:rPr>
+        <w:rFonts w:ascii="Courier New" w:hAnsi="Courier New" w:cs="Courier New" w:hint="default"/>
+      </w:rPr>
+    </w:lvl>
+    <w:lvl w:ilvl="8" w:tplc="04130005" w:tentative="1">
+      <w:start w:val="1"/>
+      <w:numFmt w:val="bullet"/>
+      <w:lvlText w:val=""/>
+      <w:lvlJc w:val="left"/>
+      <w:pPr>
+        <w:ind w:left="6480" w:hanging="360"/>
+      </w:pPr>
+      <w:rPr>
+        <w:rFonts w:ascii="Wingdings" w:hAnsi="Wingdings" w:hint="default"/>
+      </w:rPr>
+    </w:lvl>
+  </w:abstractNum>
+  <w:num w:numId="1">
+    <w:abstractNumId w:val="0"/>
+  </w:num>
+</w:numbering>
 </file>
 
 <file path=word/styles.xml><?xml version="1.0" encoding="utf-8"?>
@@ -5603,7 +4936,7 @@
 </file>
 
 <file path=customXml/itemProps2.xml><?xml version="1.0" encoding="utf-8"?>
-<ds:datastoreItem xmlns:ds="http://schemas.openxmlformats.org/officeDocument/2006/customXml" ds:itemID="{55D5551B-1F2D-473F-A8A2-35B6052E91CE}">
+<ds:datastoreItem xmlns:ds="http://schemas.openxmlformats.org/officeDocument/2006/customXml" ds:itemID="{7769AEBE-12F8-4D6B-9FAC-831AA22123B7}">
   <ds:schemaRefs>
     <ds:schemaRef ds:uri="http://schemas.openxmlformats.org/officeDocument/2006/bibliography"/>
   </ds:schemaRefs>

</xml_diff>